<commit_message>
add more details for spec
</commit_message>
<xml_diff>
--- a/doc/npu spec.docx
+++ b/doc/npu spec.docx
@@ -122,6 +122,61 @@
           <w:rFonts w:hint="eastAsia"/>
         </w:rPr>
         <w:t>大致如图：</w:t>
+      </w:r>
+    </w:p>
+    <w:p>
+      <w:r>
+        <w:rPr>
+          <w:noProof/>
+        </w:rPr>
+        <w:drawing>
+          <wp:inline distT="0" distB="0" distL="0" distR="0" wp14:anchorId="386E8F7D" wp14:editId="2E10C4BF">
+            <wp:extent cx="4480560" cy="2125980"/>
+            <wp:effectExtent l="0" t="0" r="0" b="7620"/>
+            <wp:docPr id="1" name="图片 1"/>
+            <wp:cNvGraphicFramePr>
+              <a:graphicFrameLocks xmlns:a="http://schemas.openxmlformats.org/drawingml/2006/main" noChangeAspect="1"/>
+            </wp:cNvGraphicFramePr>
+            <a:graphic xmlns:a="http://schemas.openxmlformats.org/drawingml/2006/main">
+              <a:graphicData uri="http://schemas.openxmlformats.org/drawingml/2006/picture">
+                <pic:pic xmlns:pic="http://schemas.openxmlformats.org/drawingml/2006/picture">
+                  <pic:nvPicPr>
+                    <pic:cNvPr id="0" name="Picture 1"/>
+                    <pic:cNvPicPr>
+                      <a:picLocks noChangeAspect="1" noChangeArrowheads="1"/>
+                    </pic:cNvPicPr>
+                  </pic:nvPicPr>
+                  <pic:blipFill>
+                    <a:blip r:embed="rId5">
+                      <a:extLst>
+                        <a:ext uri="{28A0092B-C50C-407E-A947-70E740481C1C}">
+                          <a14:useLocalDpi xmlns:a14="http://schemas.microsoft.com/office/drawing/2010/main" val="0"/>
+                        </a:ext>
+                      </a:extLst>
+                    </a:blip>
+                    <a:srcRect/>
+                    <a:stretch>
+                      <a:fillRect/>
+                    </a:stretch>
+                  </pic:blipFill>
+                  <pic:spPr bwMode="auto">
+                    <a:xfrm>
+                      <a:off x="0" y="0"/>
+                      <a:ext cx="4480560" cy="2125980"/>
+                    </a:xfrm>
+                    <a:prstGeom prst="rect">
+                      <a:avLst/>
+                    </a:prstGeom>
+                    <a:noFill/>
+                    <a:ln>
+                      <a:noFill/>
+                    </a:ln>
+                  </pic:spPr>
+                </pic:pic>
+              </a:graphicData>
+            </a:graphic>
+          </wp:inline>
+        </w:drawing>
       </w:r>
     </w:p>
     <w:p/>
@@ -129,41 +184,476 @@
     <w:p/>
     <w:p/>
     <w:p/>
+    <w:p>
+      <w:r>
+        <w:br w:type="page"/>
+      </w:r>
+    </w:p>
+    <w:p>
+      <w:pPr>
+        <w:rPr>
+          <w:rFonts w:hint="eastAsia"/>
+        </w:rPr>
+      </w:pPr>
+    </w:p>
+    <w:p>
+      <w:pPr>
+        <w:pStyle w:val="2"/>
+      </w:pPr>
+      <w:r>
+        <w:rPr>
+          <w:rFonts w:hint="eastAsia"/>
+        </w:rPr>
+        <w:t>加速器接口定义</w:t>
+      </w:r>
+    </w:p>
+    <w:p>
+      <w:r>
+        <w:rPr>
+          <w:rFonts w:hint="eastAsia"/>
+        </w:rPr>
+        <w:t>本项目</w:t>
+      </w:r>
+      <w:r>
+        <w:rPr>
+          <w:rFonts w:hint="eastAsia"/>
+        </w:rPr>
+        <w:t>作为一个硕士毕业设计</w:t>
+      </w:r>
+      <w:r>
+        <w:rPr>
+          <w:rFonts w:hint="eastAsia"/>
+        </w:rPr>
+        <w:t>，</w:t>
+      </w:r>
+      <w:r>
+        <w:rPr>
+          <w:rFonts w:hint="eastAsia"/>
+        </w:rPr>
+        <w:t>首先需要考虑的是实现成本（可实现性），因此在</w:t>
+      </w:r>
+      <w:r>
+        <w:rPr>
+          <w:rFonts w:hint="eastAsia"/>
+        </w:rPr>
+        <w:t>控制接口</w:t>
+      </w:r>
+      <w:r>
+        <w:rPr>
+          <w:rFonts w:hint="eastAsia"/>
+        </w:rPr>
+        <w:t>的设置上，尽可能精简。</w:t>
+      </w:r>
+    </w:p>
+    <w:p>
+      <w:r>
+        <w:rPr>
+          <w:rFonts w:hint="eastAsia"/>
+        </w:rPr>
+        <w:t>加速器的</w:t>
+      </w:r>
+      <w:r>
+        <w:rPr>
+          <w:rFonts w:hint="eastAsia"/>
+        </w:rPr>
+        <w:t>控制接口</w:t>
+      </w:r>
+      <w:r>
+        <w:rPr>
+          <w:rFonts w:hint="eastAsia"/>
+        </w:rPr>
+        <w:t>仅仅实现能够支持通用C</w:t>
+      </w:r>
+      <w:r>
+        <w:t>ONV</w:t>
+      </w:r>
+      <w:r>
+        <w:rPr>
+          <w:rFonts w:hint="eastAsia"/>
+        </w:rPr>
+        <w:t>运算的最小子集即可。</w:t>
+      </w:r>
+    </w:p>
+    <w:p>
+      <w:r>
+        <w:rPr>
+          <w:rFonts w:hint="eastAsia"/>
+        </w:rPr>
+        <w:t>基于这种考虑，暂定为基于控制和状态寄存器（C</w:t>
+      </w:r>
+      <w:r>
+        <w:t>SR</w:t>
+      </w:r>
+      <w:r>
+        <w:rPr>
+          <w:rFonts w:hint="eastAsia"/>
+        </w:rPr>
+        <w:t>）控制的模式。</w:t>
+      </w:r>
+    </w:p>
+    <w:p>
+      <w:r>
+        <w:rPr>
+          <w:rFonts w:hint="eastAsia"/>
+        </w:rPr>
+        <w:t>定义一系列的C</w:t>
+      </w:r>
+      <w:r>
+        <w:t>SR</w:t>
+      </w:r>
+      <w:r>
+        <w:rPr>
+          <w:rFonts w:hint="eastAsia"/>
+        </w:rPr>
+        <w:t>用于给conv</w:t>
+      </w:r>
+      <w:r>
+        <w:t>-</w:t>
+      </w:r>
+      <w:r>
+        <w:rPr>
+          <w:rFonts w:hint="eastAsia"/>
+        </w:rPr>
+        <w:t>npu内部的控制与状态寄存器编程；</w:t>
+      </w:r>
+      <w:r>
+        <w:t>D</w:t>
+      </w:r>
+      <w:r>
+        <w:rPr>
+          <w:rFonts w:hint="eastAsia"/>
+        </w:rPr>
+        <w:t>evice端仅仅根据当前内部C</w:t>
+      </w:r>
+      <w:r>
+        <w:t>SR</w:t>
+      </w:r>
+      <w:r>
+        <w:rPr>
+          <w:rFonts w:hint="eastAsia"/>
+        </w:rPr>
+        <w:t>寄存器状态进行对应的操作。</w:t>
+      </w:r>
+    </w:p>
+    <w:p>
+      <w:pPr>
+        <w:rPr>
+          <w:rFonts w:hint="eastAsia"/>
+        </w:rPr>
+      </w:pPr>
+    </w:p>
+    <w:p>
+      <w:r>
+        <w:rPr>
+          <w:rFonts w:hint="eastAsia"/>
+          <w:b/>
+          <w:bCs/>
+        </w:rPr>
+        <w:t>设计目标：</w:t>
+      </w:r>
+      <w:r>
+        <w:rPr>
+          <w:rFonts w:hint="eastAsia"/>
+        </w:rPr>
+        <w:t>需要支持一个pytorch</w:t>
+      </w:r>
+      <w:r>
+        <w:t xml:space="preserve"> </w:t>
+      </w:r>
+      <w:r>
+        <w:rPr>
+          <w:rFonts w:hint="eastAsia"/>
+        </w:rPr>
+        <w:t>conv算子的基本运算。</w:t>
+      </w:r>
+    </w:p>
+    <w:p>
+      <w:pPr>
+        <w:rPr>
+          <w:rFonts w:hint="eastAsia"/>
+        </w:rPr>
+      </w:pPr>
+    </w:p>
+    <w:p>
+      <w:r>
+        <w:rPr>
+          <w:rFonts w:hint="eastAsia"/>
+        </w:rPr>
+        <w:t>在微架构设计上，采用</w:t>
+      </w:r>
+      <w:r>
+        <w:rPr>
+          <w:rFonts w:hint="eastAsia"/>
+        </w:rPr>
+        <w:t>类似</w:t>
+      </w:r>
+      <w:r>
+        <w:rPr>
+          <w:rFonts w:hint="eastAsia"/>
+        </w:rPr>
+        <w:t>C</w:t>
+      </w:r>
+      <w:r>
+        <w:t>ISC</w:t>
+      </w:r>
+      <w:r>
+        <w:rPr>
+          <w:rFonts w:hint="eastAsia"/>
+        </w:rPr>
+        <w:t>处理器的</w:t>
+      </w:r>
+      <w:r>
+        <w:rPr>
+          <w:rFonts w:hint="eastAsia"/>
+        </w:rPr>
+        <w:t>思想，在</w:t>
+      </w:r>
+      <w:r>
+        <w:rPr>
+          <w:rFonts w:hint="eastAsia"/>
+        </w:rPr>
+        <w:t>加速器的硬件</w:t>
+      </w:r>
+      <w:r>
+        <w:rPr>
+          <w:rFonts w:hint="eastAsia"/>
+        </w:rPr>
+        <w:t>top</w:t>
+      </w:r>
+      <w:r>
+        <w:rPr>
+          <w:rFonts w:hint="eastAsia"/>
+        </w:rPr>
+        <w:t>层面只需要关心pytorch</w:t>
+      </w:r>
+      <w:r>
+        <w:t xml:space="preserve"> </w:t>
+      </w:r>
+      <w:r>
+        <w:rPr>
+          <w:rFonts w:hint="eastAsia"/>
+        </w:rPr>
+        <w:t>conv算子的参数</w:t>
+      </w:r>
+      <w:r>
+        <w:rPr>
+          <w:rFonts w:hint="eastAsia"/>
+        </w:rPr>
+        <w:t>（</w:t>
+      </w:r>
+      <w:r>
+        <w:rPr>
+          <w:rFonts w:hint="eastAsia"/>
+        </w:rPr>
+        <w:t>如i</w:t>
+      </w:r>
+      <w:r>
+        <w:t xml:space="preserve">nput_scale, </w:t>
+      </w:r>
+      <w:r>
+        <w:rPr>
+          <w:rFonts w:hint="eastAsia"/>
+        </w:rPr>
+        <w:t>in_</w:t>
+      </w:r>
+      <w:r>
+        <w:t>channel, out_channel, kernel_size, stride, padding</w:t>
+      </w:r>
+      <w:r>
+        <w:rPr>
+          <w:rFonts w:hint="eastAsia"/>
+        </w:rPr>
+        <w:t>等</w:t>
+      </w:r>
+      <w:r>
+        <w:rPr>
+          <w:rFonts w:hint="eastAsia"/>
+        </w:rPr>
+        <w:t>）</w:t>
+      </w:r>
+      <w:r>
+        <w:rPr>
+          <w:rFonts w:hint="eastAsia"/>
+        </w:rPr>
+        <w:t>device</w:t>
+      </w:r>
+      <w:r>
+        <w:rPr>
+          <w:rFonts w:hint="eastAsia"/>
+        </w:rPr>
+        <w:t>端</w:t>
+      </w:r>
+      <w:r>
+        <w:rPr>
+          <w:rFonts w:hint="eastAsia"/>
+        </w:rPr>
+        <w:t>的解码器decoder将在运行时进行译码，将一个单层conv</w:t>
+      </w:r>
+      <w:r>
+        <w:t xml:space="preserve"> </w:t>
+      </w:r>
+      <w:r>
+        <w:rPr>
+          <w:rFonts w:hint="eastAsia"/>
+        </w:rPr>
+        <w:t>layer的调用，转变为一系列单次卷积核大小的计算</w:t>
+      </w:r>
+      <w:r>
+        <w:rPr>
+          <w:rFonts w:hint="eastAsia"/>
+        </w:rPr>
+        <w:t>。单次kernel</w:t>
+      </w:r>
+      <w:r>
+        <w:t xml:space="preserve"> </w:t>
+      </w:r>
+      <w:r>
+        <w:rPr>
+          <w:rFonts w:hint="eastAsia"/>
+        </w:rPr>
+        <w:t>size大小的卷积运算</w:t>
+      </w:r>
+      <w:r>
+        <w:rPr>
+          <w:rFonts w:hint="eastAsia"/>
+        </w:rPr>
+        <w:t>视为本</w:t>
+      </w:r>
+      <w:r>
+        <w:rPr>
+          <w:rFonts w:hint="eastAsia"/>
+        </w:rPr>
+        <w:t>项目</w:t>
+      </w:r>
+      <w:r>
+        <w:rPr>
+          <w:rFonts w:hint="eastAsia"/>
+        </w:rPr>
+        <w:t>的一次微操作（uop）。</w:t>
+      </w:r>
+    </w:p>
+    <w:p>
+      <w:r>
+        <w:rPr>
+          <w:rFonts w:hint="eastAsia"/>
+        </w:rPr>
+        <w:t>因此在硬件实现上，</w:t>
+      </w:r>
+      <w:r>
+        <w:rPr>
+          <w:rFonts w:hint="eastAsia"/>
+        </w:rPr>
+        <w:t>大致可分为两级：</w:t>
+      </w:r>
+    </w:p>
+    <w:p>
+      <w:pPr>
+        <w:pStyle w:val="a4"/>
+        <w:numPr>
+          <w:ilvl w:val="0"/>
+          <w:numId w:val="2"/>
+        </w:numPr>
+        <w:ind w:firstLineChars="0"/>
+      </w:pPr>
+      <w:r>
+        <w:rPr>
+          <w:rFonts w:hint="eastAsia"/>
+        </w:rPr>
+        <w:t>配置加速器的C</w:t>
+      </w:r>
+      <w:r>
+        <w:t>SR</w:t>
+      </w:r>
+      <w:r>
+        <w:rPr>
+          <w:rFonts w:hint="eastAsia"/>
+        </w:rPr>
+        <w:t>，decoder根据</w:t>
+      </w:r>
+      <w:r>
+        <w:t>CSR</w:t>
+      </w:r>
+      <w:r>
+        <w:rPr>
+          <w:rFonts w:hint="eastAsia"/>
+        </w:rPr>
+        <w:t>状态对后端硬件进行特定操作</w:t>
+      </w:r>
+      <w:r>
+        <w:rPr>
+          <w:rFonts w:hint="eastAsia"/>
+        </w:rPr>
+        <w:t>（发射相应uop）</w:t>
+      </w:r>
+    </w:p>
+    <w:p>
+      <w:pPr>
+        <w:pStyle w:val="a4"/>
+        <w:numPr>
+          <w:ilvl w:val="0"/>
+          <w:numId w:val="2"/>
+        </w:numPr>
+        <w:ind w:firstLineChars="0"/>
+        <w:rPr>
+          <w:rFonts w:hint="eastAsia"/>
+        </w:rPr>
+      </w:pPr>
+      <w:r>
+        <w:rPr>
+          <w:rFonts w:hint="eastAsia"/>
+        </w:rPr>
+        <w:t>后端功能部件（F</w:t>
+      </w:r>
+      <w:r>
+        <w:t>U</w:t>
+      </w:r>
+      <w:r>
+        <w:rPr>
+          <w:rFonts w:hint="eastAsia"/>
+        </w:rPr>
+        <w:t>）根据uop指示，进行具体的计算执行</w:t>
+      </w:r>
+    </w:p>
+    <w:p>
+      <w:pPr>
+        <w:rPr>
+          <w:rFonts w:hint="eastAsia"/>
+        </w:rPr>
+      </w:pPr>
+    </w:p>
     <w:p/>
+    <w:p>
+      <w:pPr>
+        <w:rPr>
+          <w:rFonts w:hint="eastAsia"/>
+        </w:rPr>
+      </w:pPr>
+    </w:p>
     <w:p/>
+    <w:p>
+      <w:r>
+        <w:br w:type="page"/>
+      </w:r>
+    </w:p>
     <w:p/>
     <w:p>
       <w:pPr>
-        <w:rPr>
-          <w:rFonts w:hint="eastAsia"/>
-        </w:rPr>
-      </w:pPr>
-    </w:p>
-    <w:p/>
-    <w:p>
-      <w:r>
-        <w:br w:type="page"/>
-      </w:r>
-    </w:p>
-    <w:p>
-      <w:pPr>
-        <w:rPr>
-          <w:rFonts w:hint="eastAsia"/>
-        </w:rPr>
-      </w:pPr>
-    </w:p>
-    <w:p>
-      <w:pPr>
         <w:pStyle w:val="2"/>
       </w:pPr>
       <w:r>
         <w:rPr>
           <w:rFonts w:hint="eastAsia"/>
         </w:rPr>
+        <w:t>最小</w:t>
+      </w:r>
+      <w:r>
+        <w:rPr>
+          <w:rFonts w:hint="eastAsia"/>
+        </w:rPr>
         <w:t>计算单元</w:t>
       </w:r>
       <w:r>
-        <w:t>CU</w:t>
+        <w:t>PE</w:t>
       </w:r>
       <w:r>
         <w:rPr>
@@ -1086,19 +1576,8 @@
         </w:rPr>
       </w:pPr>
     </w:p>
-    <w:p>
-      <w:pPr>
-        <w:rPr>
-          <w:rFonts w:hint="eastAsia"/>
-        </w:rPr>
-      </w:pPr>
-    </w:p>
-    <w:p>
-      <w:pPr>
-        <w:rPr>
-          <w:rFonts w:hint="eastAsia"/>
-        </w:rPr>
-      </w:pPr>
+    <w:p/>
+    <w:p>
       <w:r>
         <w:rPr>
           <w:rFonts w:hint="eastAsia"/>
@@ -1199,13 +1678,7 @@
         <w:t>。</w:t>
       </w:r>
     </w:p>
-    <w:p>
-      <w:pPr>
-        <w:rPr>
-          <w:rFonts w:hint="eastAsia"/>
-        </w:rPr>
-      </w:pPr>
-    </w:p>
+    <w:p/>
     <w:p>
       <w:r>
         <w:rPr>
@@ -1280,7 +1753,16 @@
         <w:rPr>
           <w:rFonts w:hint="eastAsia"/>
         </w:rPr>
-        <w:instrText>LINK Excel.Sheet.12 "D:\\ECG检测-硕士毕设\\spec\\pe_spec.xlsx" "Sheet1!R1C1:R10C5" \a \f 5 \h</w:instrText>
+        <w:instrText xml:space="preserve">LINK </w:instrText>
+      </w:r>
+      <w:r>
+        <w:instrText xml:space="preserve">Excel.Sheet.12 G:\\conv_npu\\doc\\pe_spec.xlsx Sheet1!R1C1:R10C5 </w:instrText>
+      </w:r>
+      <w:r>
+        <w:rPr>
+          <w:rFonts w:hint="eastAsia"/>
+        </w:rPr>
+        <w:instrText>\a \f 5 \h</w:instrText>
       </w:r>
       <w:r>
         <w:instrText xml:space="preserve">  \* MERGEFORMAT </w:instrText>
@@ -1304,6 +1786,7 @@
       </w:tblGrid>
       <w:tr>
         <w:trPr>
+          <w:divId w:val="66000977"/>
           <w:trHeight w:val="276"/>
         </w:trPr>
         <w:tc>
@@ -1428,6 +1911,7 @@
       </w:tr>
       <w:tr>
         <w:trPr>
+          <w:divId w:val="66000977"/>
           <w:trHeight w:val="276"/>
         </w:trPr>
         <w:tc>
@@ -1533,6 +2017,7 @@
       </w:tr>
       <w:tr>
         <w:trPr>
+          <w:divId w:val="66000977"/>
           <w:trHeight w:val="276"/>
         </w:trPr>
         <w:tc>
@@ -1638,6 +2123,7 @@
       </w:tr>
       <w:tr>
         <w:trPr>
+          <w:divId w:val="66000977"/>
           <w:trHeight w:val="276"/>
         </w:trPr>
         <w:tc>
@@ -1743,6 +2229,7 @@
       </w:tr>
       <w:tr>
         <w:trPr>
+          <w:divId w:val="66000977"/>
           <w:trHeight w:val="276"/>
         </w:trPr>
         <w:tc>
@@ -1848,6 +2335,7 @@
       </w:tr>
       <w:tr>
         <w:trPr>
+          <w:divId w:val="66000977"/>
           <w:trHeight w:val="276"/>
         </w:trPr>
         <w:tc>
@@ -1953,6 +2441,7 @@
       </w:tr>
       <w:tr>
         <w:trPr>
+          <w:divId w:val="66000977"/>
           <w:trHeight w:val="276"/>
         </w:trPr>
         <w:tc>
@@ -2058,6 +2547,7 @@
       </w:tr>
       <w:tr>
         <w:trPr>
+          <w:divId w:val="66000977"/>
           <w:trHeight w:val="276"/>
         </w:trPr>
         <w:tc>
@@ -2163,6 +2653,7 @@
       </w:tr>
       <w:tr>
         <w:trPr>
+          <w:divId w:val="66000977"/>
           <w:trHeight w:val="276"/>
         </w:trPr>
         <w:tc>
@@ -2268,6 +2759,7 @@
       </w:tr>
       <w:tr>
         <w:trPr>
+          <w:divId w:val="66000977"/>
           <w:trHeight w:val="276"/>
         </w:trPr>
         <w:tc>
@@ -2373,15 +2865,11 @@
       </w:tr>
     </w:tbl>
     <w:p>
-      <w:pPr>
-        <w:rPr>
-          <w:rFonts w:hint="eastAsia"/>
-        </w:rPr>
-      </w:pPr>
       <w:r>
         <w:fldChar w:fldCharType="end"/>
       </w:r>
     </w:p>
+    <w:p/>
     <w:sectPr>
       <w:pgSz w:w="11906" w:h="16838"/>
       <w:pgMar w:top="1440" w:right="1800" w:bottom="1440" w:left="1800" w:header="851" w:footer="992" w:gutter="0"/>
@@ -2390,6 +2878,218 @@
     </w:sectPr>
   </w:body>
 </w:document>
+</file>
+
+<file path=word/numbering.xml><?xml version="1.0" encoding="utf-8"?>
+<w:numbering xmlns:wpc="http://schemas.microsoft.com/office/word/2010/wordprocessingCanvas" xmlns:cx="http://schemas.microsoft.com/office/drawing/2014/chartex" xmlns:cx1="http://schemas.microsoft.com/office/drawing/2015/9/8/chartex" xmlns:cx2="http://schemas.microsoft.com/office/drawing/2015/10/21/chartex" xmlns:cx3="http://schemas.microsoft.com/office/drawing/2016/5/9/chartex" xmlns:cx4="http://schemas.microsoft.com/office/drawing/2016/5/10/chartex" xmlns:cx5="http://schemas.microsoft.com/office/drawing/2016/5/11/chartex" xmlns:cx6="http://schemas.microsoft.com/office/drawing/2016/5/12/chartex" xmlns:cx7="http://schemas.microsoft.com/office/drawing/2016/5/13/chartex" xmlns:cx8="http://schemas.microsoft.com/office/drawing/2016/5/14/chartex" xmlns:mc="http://schemas.openxmlformats.org/markup-compatibility/2006" xmlns:aink="http://schemas.microsoft.com/office/drawing/2016/ink" xmlns:am3d="http://schemas.microsoft.com/office/drawing/2017/model3d" xmlns:o="urn:schemas-microsoft-com:office:office" xmlns:r="http://schemas.openxmlformats.org/officeDocument/2006/relationships" xmlns:m="http://schemas.openxmlformats.org/officeDocument/2006/math" xmlns:v="urn:schemas-microsoft-com:vml" xmlns:wp14="http://schemas.microsoft.com/office/word/2010/wordprocessingDrawing" xmlns:wp="http://schemas.openxmlformats.org/drawingml/2006/wordprocessingDrawing" xmlns:w10="urn:schemas-microsoft-com:office:word" xmlns:w="http://schemas.openxmlformats.org/wordprocessingml/2006/main" xmlns:w14="http://schemas.microsoft.com/office/word/2010/wordml" xmlns:w15="http://schemas.microsoft.com/office/word/2012/wordml" xmlns:w16cex="http://schemas.microsoft.com/office/word/2018/wordml/cex" xmlns:w16cid="http://schemas.microsoft.com/office/word/2016/wordml/cid" xmlns:w16="http://schemas.microsoft.com/office/word/2018/wordml" xmlns:w16sdtdh="http://schemas.microsoft.com/office/word/2020/wordml/sdtdatahash" xmlns:w16se="http://schemas.microsoft.com/office/word/2015/wordml/symex" xmlns:wpg="http://schemas.microsoft.com/office/word/2010/wordprocessingGroup" xmlns:wpi="http://schemas.microsoft.com/office/word/2010/wordprocessingInk" xmlns:wne="http://schemas.microsoft.com/office/word/2006/wordml" xmlns:wps="http://schemas.microsoft.com/office/word/2010/wordprocessingShape" mc:Ignorable="w14 w15 w16se w16cid w16 w16cex w16sdtdh wp14">
+  <w:abstractNum w:abstractNumId="0" w15:restartNumberingAfterBreak="0">
+    <w:nsid w:val="19905FD6"/>
+    <w:multiLevelType w:val="hybridMultilevel"/>
+    <w:tmpl w:val="09B24DEC"/>
+    <w:lvl w:ilvl="0" w:tplc="5B5074DE">
+      <w:start w:val="1"/>
+      <w:numFmt w:val="decimal"/>
+      <w:lvlText w:val="%1."/>
+      <w:lvlJc w:val="left"/>
+      <w:pPr>
+        <w:ind w:left="360" w:hanging="360"/>
+      </w:pPr>
+      <w:rPr>
+        <w:rFonts w:hint="eastAsia"/>
+      </w:rPr>
+    </w:lvl>
+    <w:lvl w:ilvl="1" w:tplc="04090019" w:tentative="1">
+      <w:start w:val="1"/>
+      <w:numFmt w:val="lowerLetter"/>
+      <w:lvlText w:val="%2)"/>
+      <w:lvlJc w:val="left"/>
+      <w:pPr>
+        <w:ind w:left="840" w:hanging="420"/>
+      </w:pPr>
+    </w:lvl>
+    <w:lvl w:ilvl="2" w:tplc="0409001B" w:tentative="1">
+      <w:start w:val="1"/>
+      <w:numFmt w:val="lowerRoman"/>
+      <w:lvlText w:val="%3."/>
+      <w:lvlJc w:val="right"/>
+      <w:pPr>
+        <w:ind w:left="1260" w:hanging="420"/>
+      </w:pPr>
+    </w:lvl>
+    <w:lvl w:ilvl="3" w:tplc="0409000F" w:tentative="1">
+      <w:start w:val="1"/>
+      <w:numFmt w:val="decimal"/>
+      <w:lvlText w:val="%4."/>
+      <w:lvlJc w:val="left"/>
+      <w:pPr>
+        <w:ind w:left="1680" w:hanging="420"/>
+      </w:pPr>
+    </w:lvl>
+    <w:lvl w:ilvl="4" w:tplc="04090019" w:tentative="1">
+      <w:start w:val="1"/>
+      <w:numFmt w:val="lowerLetter"/>
+      <w:lvlText w:val="%5)"/>
+      <w:lvlJc w:val="left"/>
+      <w:pPr>
+        <w:ind w:left="2100" w:hanging="420"/>
+      </w:pPr>
+    </w:lvl>
+    <w:lvl w:ilvl="5" w:tplc="0409001B" w:tentative="1">
+      <w:start w:val="1"/>
+      <w:numFmt w:val="lowerRoman"/>
+      <w:lvlText w:val="%6."/>
+      <w:lvlJc w:val="right"/>
+      <w:pPr>
+        <w:ind w:left="2520" w:hanging="420"/>
+      </w:pPr>
+    </w:lvl>
+    <w:lvl w:ilvl="6" w:tplc="0409000F" w:tentative="1">
+      <w:start w:val="1"/>
+      <w:numFmt w:val="decimal"/>
+      <w:lvlText w:val="%7."/>
+      <w:lvlJc w:val="left"/>
+      <w:pPr>
+        <w:ind w:left="2940" w:hanging="420"/>
+      </w:pPr>
+    </w:lvl>
+    <w:lvl w:ilvl="7" w:tplc="04090019" w:tentative="1">
+      <w:start w:val="1"/>
+      <w:numFmt w:val="lowerLetter"/>
+      <w:lvlText w:val="%8)"/>
+      <w:lvlJc w:val="left"/>
+      <w:pPr>
+        <w:ind w:left="3360" w:hanging="420"/>
+      </w:pPr>
+    </w:lvl>
+    <w:lvl w:ilvl="8" w:tplc="0409001B" w:tentative="1">
+      <w:start w:val="1"/>
+      <w:numFmt w:val="lowerRoman"/>
+      <w:lvlText w:val="%9."/>
+      <w:lvlJc w:val="right"/>
+      <w:pPr>
+        <w:ind w:left="3780" w:hanging="420"/>
+      </w:pPr>
+    </w:lvl>
+  </w:abstractNum>
+  <w:abstractNum w:abstractNumId="1" w15:restartNumberingAfterBreak="0">
+    <w:nsid w:val="73347021"/>
+    <w:multiLevelType w:val="hybridMultilevel"/>
+    <w:tmpl w:val="22C406BA"/>
+    <w:lvl w:ilvl="0" w:tplc="6468567A">
+      <w:numFmt w:val="bullet"/>
+      <w:lvlText w:val="-"/>
+      <w:lvlJc w:val="left"/>
+      <w:pPr>
+        <w:ind w:left="360" w:hanging="360"/>
+      </w:pPr>
+      <w:rPr>
+        <w:rFonts w:ascii="等线" w:eastAsia="等线" w:hAnsi="等线" w:cstheme="minorBidi" w:hint="eastAsia"/>
+      </w:rPr>
+    </w:lvl>
+    <w:lvl w:ilvl="1" w:tplc="04090003" w:tentative="1">
+      <w:start w:val="1"/>
+      <w:numFmt w:val="bullet"/>
+      <w:lvlText w:val=""/>
+      <w:lvlJc w:val="left"/>
+      <w:pPr>
+        <w:ind w:left="840" w:hanging="420"/>
+      </w:pPr>
+      <w:rPr>
+        <w:rFonts w:ascii="Wingdings" w:hAnsi="Wingdings" w:hint="default"/>
+      </w:rPr>
+    </w:lvl>
+    <w:lvl w:ilvl="2" w:tplc="04090005" w:tentative="1">
+      <w:start w:val="1"/>
+      <w:numFmt w:val="bullet"/>
+      <w:lvlText w:val=""/>
+      <w:lvlJc w:val="left"/>
+      <w:pPr>
+        <w:ind w:left="1260" w:hanging="420"/>
+      </w:pPr>
+      <w:rPr>
+        <w:rFonts w:ascii="Wingdings" w:hAnsi="Wingdings" w:hint="default"/>
+      </w:rPr>
+    </w:lvl>
+    <w:lvl w:ilvl="3" w:tplc="04090001" w:tentative="1">
+      <w:start w:val="1"/>
+      <w:numFmt w:val="bullet"/>
+      <w:lvlText w:val=""/>
+      <w:lvlJc w:val="left"/>
+      <w:pPr>
+        <w:ind w:left="1680" w:hanging="420"/>
+      </w:pPr>
+      <w:rPr>
+        <w:rFonts w:ascii="Wingdings" w:hAnsi="Wingdings" w:hint="default"/>
+      </w:rPr>
+    </w:lvl>
+    <w:lvl w:ilvl="4" w:tplc="04090003" w:tentative="1">
+      <w:start w:val="1"/>
+      <w:numFmt w:val="bullet"/>
+      <w:lvlText w:val=""/>
+      <w:lvlJc w:val="left"/>
+      <w:pPr>
+        <w:ind w:left="2100" w:hanging="420"/>
+      </w:pPr>
+      <w:rPr>
+        <w:rFonts w:ascii="Wingdings" w:hAnsi="Wingdings" w:hint="default"/>
+      </w:rPr>
+    </w:lvl>
+    <w:lvl w:ilvl="5" w:tplc="04090005" w:tentative="1">
+      <w:start w:val="1"/>
+      <w:numFmt w:val="bullet"/>
+      <w:lvlText w:val=""/>
+      <w:lvlJc w:val="left"/>
+      <w:pPr>
+        <w:ind w:left="2520" w:hanging="420"/>
+      </w:pPr>
+      <w:rPr>
+        <w:rFonts w:ascii="Wingdings" w:hAnsi="Wingdings" w:hint="default"/>
+      </w:rPr>
+    </w:lvl>
+    <w:lvl w:ilvl="6" w:tplc="04090001" w:tentative="1">
+      <w:start w:val="1"/>
+      <w:numFmt w:val="bullet"/>
+      <w:lvlText w:val=""/>
+      <w:lvlJc w:val="left"/>
+      <w:pPr>
+        <w:ind w:left="2940" w:hanging="420"/>
+      </w:pPr>
+      <w:rPr>
+        <w:rFonts w:ascii="Wingdings" w:hAnsi="Wingdings" w:hint="default"/>
+      </w:rPr>
+    </w:lvl>
+    <w:lvl w:ilvl="7" w:tplc="04090003" w:tentative="1">
+      <w:start w:val="1"/>
+      <w:numFmt w:val="bullet"/>
+      <w:lvlText w:val=""/>
+      <w:lvlJc w:val="left"/>
+      <w:pPr>
+        <w:ind w:left="3360" w:hanging="420"/>
+      </w:pPr>
+      <w:rPr>
+        <w:rFonts w:ascii="Wingdings" w:hAnsi="Wingdings" w:hint="default"/>
+      </w:rPr>
+    </w:lvl>
+    <w:lvl w:ilvl="8" w:tplc="04090005" w:tentative="1">
+      <w:start w:val="1"/>
+      <w:numFmt w:val="bullet"/>
+      <w:lvlText w:val=""/>
+      <w:lvlJc w:val="left"/>
+      <w:pPr>
+        <w:ind w:left="3780" w:hanging="420"/>
+      </w:pPr>
+      <w:rPr>
+        <w:rFonts w:ascii="Wingdings" w:hAnsi="Wingdings" w:hint="default"/>
+      </w:rPr>
+    </w:lvl>
+  </w:abstractNum>
+  <w:num w:numId="1">
+    <w:abstractNumId w:val="1"/>
+  </w:num>
+  <w:num w:numId="2">
+    <w:abstractNumId w:val="0"/>
+  </w:num>
+</w:numbering>
 </file>
 
 <file path=word/styles.xml><?xml version="1.0" encoding="utf-8"?>
@@ -2907,6 +3607,16 @@
       </w:tblBorders>
     </w:tblPr>
   </w:style>
+  <w:style w:type="paragraph" w:styleId="a4">
+    <w:name w:val="List Paragraph"/>
+    <w:basedOn w:val="a"/>
+    <w:uiPriority w:val="34"/>
+    <w:qFormat/>
+    <w:rsid w:val="00F423A2"/>
+    <w:pPr>
+      <w:ind w:firstLineChars="200" w:firstLine="420"/>
+    </w:pPr>
+  </w:style>
 </w:styles>
 </file>
 

</xml_diff>

<commit_message>
modified the data arrangement to [ch, h, w]
</commit_message>
<xml_diff>
--- a/doc/npu spec.docx
+++ b/doc/npu spec.docx
@@ -8063,6 +8063,1091 @@
       <w:r>
         <w:fldChar w:fldCharType="separate"/>
       </w:r>
+    </w:p>
+    <w:tbl>
+      <w:tblPr>
+        <w:tblStyle w:val="a3"/>
+        <w:tblW w:w="4800" w:type="dxa"/>
+        <w:tblLook w:val="04A0" w:firstRow="1" w:lastRow="0" w:firstColumn="1" w:lastColumn="0" w:noHBand="0" w:noVBand="1"/>
+      </w:tblPr>
+      <w:tblGrid>
+        <w:gridCol w:w="960"/>
+        <w:gridCol w:w="960"/>
+        <w:gridCol w:w="1047"/>
+        <w:gridCol w:w="1032"/>
+        <w:gridCol w:w="960"/>
+      </w:tblGrid>
+      <w:tr>
+        <w:trPr>
+          <w:trHeight w:val="276"/>
+        </w:trPr>
+        <w:tc>
+          <w:tcPr>
+            <w:tcW w:w="960" w:type="dxa"/>
+            <w:noWrap/>
+            <w:hideMark/>
+          </w:tcPr>
+          <w:p>
+            <w:pPr>
+              <w:rPr>
+                <w:b/>
+                <w:bCs/>
+              </w:rPr>
+            </w:pPr>
+            <w:r>
+              <w:rPr>
+                <w:rFonts w:hint="eastAsia"/>
+                <w:b/>
+                <w:bCs/>
+              </w:rPr>
+              <w:t>flush</w:t>
+            </w:r>
+          </w:p>
+        </w:tc>
+        <w:tc>
+          <w:tcPr>
+            <w:tcW w:w="960" w:type="dxa"/>
+            <w:noWrap/>
+            <w:hideMark/>
+          </w:tcPr>
+          <w:p>
+            <w:pPr>
+              <w:rPr>
+                <w:rFonts w:hint="eastAsia"/>
+                <w:b/>
+                <w:bCs/>
+              </w:rPr>
+            </w:pPr>
+            <w:r>
+              <w:rPr>
+                <w:rFonts w:hint="eastAsia"/>
+                <w:b/>
+                <w:bCs/>
+              </w:rPr>
+              <w:t>in_valid</w:t>
+            </w:r>
+          </w:p>
+        </w:tc>
+        <w:tc>
+          <w:tcPr>
+            <w:tcW w:w="960" w:type="dxa"/>
+            <w:noWrap/>
+            <w:hideMark/>
+          </w:tcPr>
+          <w:p>
+            <w:pPr>
+              <w:rPr>
+                <w:rFonts w:hint="eastAsia"/>
+                <w:b/>
+                <w:bCs/>
+              </w:rPr>
+            </w:pPr>
+            <w:r>
+              <w:rPr>
+                <w:rFonts w:hint="eastAsia"/>
+                <w:b/>
+                <w:bCs/>
+              </w:rPr>
+              <w:t>calc_bias</w:t>
+            </w:r>
+          </w:p>
+        </w:tc>
+        <w:tc>
+          <w:tcPr>
+            <w:tcW w:w="960" w:type="dxa"/>
+            <w:noWrap/>
+            <w:hideMark/>
+          </w:tcPr>
+          <w:p>
+            <w:pPr>
+              <w:rPr>
+                <w:rFonts w:hint="eastAsia"/>
+                <w:b/>
+                <w:bCs/>
+              </w:rPr>
+            </w:pPr>
+            <w:r>
+              <w:rPr>
+                <w:rFonts w:hint="eastAsia"/>
+                <w:b/>
+                <w:bCs/>
+              </w:rPr>
+              <w:t>calc_relu</w:t>
+            </w:r>
+          </w:p>
+        </w:tc>
+        <w:tc>
+          <w:tcPr>
+            <w:tcW w:w="960" w:type="dxa"/>
+            <w:noWrap/>
+            <w:hideMark/>
+          </w:tcPr>
+          <w:p>
+            <w:pPr>
+              <w:rPr>
+                <w:rFonts w:hint="eastAsia"/>
+                <w:b/>
+                <w:bCs/>
+              </w:rPr>
+            </w:pPr>
+            <w:r>
+              <w:rPr>
+                <w:rFonts w:hint="eastAsia"/>
+                <w:b/>
+                <w:bCs/>
+              </w:rPr>
+              <w:t>out_en</w:t>
+            </w:r>
+          </w:p>
+        </w:tc>
+      </w:tr>
+      <w:tr>
+        <w:trPr>
+          <w:trHeight w:val="276"/>
+        </w:trPr>
+        <w:tc>
+          <w:tcPr>
+            <w:tcW w:w="960" w:type="dxa"/>
+            <w:noWrap/>
+            <w:hideMark/>
+          </w:tcPr>
+          <w:p>
+            <w:pPr>
+              <w:rPr>
+                <w:rFonts w:hint="eastAsia"/>
+              </w:rPr>
+            </w:pPr>
+            <w:r>
+              <w:rPr>
+                <w:rFonts w:hint="eastAsia"/>
+              </w:rPr>
+              <w:t>1</w:t>
+            </w:r>
+          </w:p>
+        </w:tc>
+        <w:tc>
+          <w:tcPr>
+            <w:tcW w:w="960" w:type="dxa"/>
+            <w:noWrap/>
+            <w:hideMark/>
+          </w:tcPr>
+          <w:p>
+            <w:pPr>
+              <w:rPr>
+                <w:rFonts w:hint="eastAsia"/>
+              </w:rPr>
+            </w:pPr>
+            <w:r>
+              <w:rPr>
+                <w:rFonts w:hint="eastAsia"/>
+              </w:rPr>
+              <w:t>x</w:t>
+            </w:r>
+          </w:p>
+        </w:tc>
+        <w:tc>
+          <w:tcPr>
+            <w:tcW w:w="960" w:type="dxa"/>
+            <w:noWrap/>
+            <w:hideMark/>
+          </w:tcPr>
+          <w:p>
+            <w:pPr>
+              <w:rPr>
+                <w:rFonts w:hint="eastAsia"/>
+              </w:rPr>
+            </w:pPr>
+            <w:r>
+              <w:rPr>
+                <w:rFonts w:hint="eastAsia"/>
+              </w:rPr>
+              <w:t>x</w:t>
+            </w:r>
+          </w:p>
+        </w:tc>
+        <w:tc>
+          <w:tcPr>
+            <w:tcW w:w="960" w:type="dxa"/>
+            <w:noWrap/>
+            <w:hideMark/>
+          </w:tcPr>
+          <w:p>
+            <w:pPr>
+              <w:rPr>
+                <w:rFonts w:hint="eastAsia"/>
+              </w:rPr>
+            </w:pPr>
+            <w:r>
+              <w:rPr>
+                <w:rFonts w:hint="eastAsia"/>
+              </w:rPr>
+              <w:t>x</w:t>
+            </w:r>
+          </w:p>
+        </w:tc>
+        <w:tc>
+          <w:tcPr>
+            <w:tcW w:w="960" w:type="dxa"/>
+            <w:noWrap/>
+            <w:hideMark/>
+          </w:tcPr>
+          <w:p>
+            <w:pPr>
+              <w:rPr>
+                <w:rFonts w:hint="eastAsia"/>
+              </w:rPr>
+            </w:pPr>
+            <w:r>
+              <w:rPr>
+                <w:rFonts w:hint="eastAsia"/>
+              </w:rPr>
+              <w:t>x</w:t>
+            </w:r>
+          </w:p>
+        </w:tc>
+      </w:tr>
+      <w:tr>
+        <w:trPr>
+          <w:trHeight w:val="276"/>
+        </w:trPr>
+        <w:tc>
+          <w:tcPr>
+            <w:tcW w:w="960" w:type="dxa"/>
+            <w:noWrap/>
+            <w:hideMark/>
+          </w:tcPr>
+          <w:p>
+            <w:pPr>
+              <w:rPr>
+                <w:rFonts w:hint="eastAsia"/>
+              </w:rPr>
+            </w:pPr>
+            <w:r>
+              <w:rPr>
+                <w:rFonts w:hint="eastAsia"/>
+              </w:rPr>
+              <w:t>0</w:t>
+            </w:r>
+          </w:p>
+        </w:tc>
+        <w:tc>
+          <w:tcPr>
+            <w:tcW w:w="960" w:type="dxa"/>
+            <w:noWrap/>
+            <w:hideMark/>
+          </w:tcPr>
+          <w:p>
+            <w:pPr>
+              <w:rPr>
+                <w:rFonts w:hint="eastAsia"/>
+              </w:rPr>
+            </w:pPr>
+            <w:r>
+              <w:rPr>
+                <w:rFonts w:hint="eastAsia"/>
+              </w:rPr>
+              <w:t>0</w:t>
+            </w:r>
+          </w:p>
+        </w:tc>
+        <w:tc>
+          <w:tcPr>
+            <w:tcW w:w="960" w:type="dxa"/>
+            <w:noWrap/>
+            <w:hideMark/>
+          </w:tcPr>
+          <w:p>
+            <w:pPr>
+              <w:rPr>
+                <w:rFonts w:hint="eastAsia"/>
+              </w:rPr>
+            </w:pPr>
+            <w:r>
+              <w:rPr>
+                <w:rFonts w:hint="eastAsia"/>
+              </w:rPr>
+              <w:t>0</w:t>
+            </w:r>
+          </w:p>
+        </w:tc>
+        <w:tc>
+          <w:tcPr>
+            <w:tcW w:w="960" w:type="dxa"/>
+            <w:noWrap/>
+            <w:hideMark/>
+          </w:tcPr>
+          <w:p>
+            <w:pPr>
+              <w:rPr>
+                <w:rFonts w:hint="eastAsia"/>
+              </w:rPr>
+            </w:pPr>
+            <w:r>
+              <w:rPr>
+                <w:rFonts w:hint="eastAsia"/>
+              </w:rPr>
+              <w:t>0</w:t>
+            </w:r>
+          </w:p>
+        </w:tc>
+        <w:tc>
+          <w:tcPr>
+            <w:tcW w:w="960" w:type="dxa"/>
+            <w:noWrap/>
+            <w:hideMark/>
+          </w:tcPr>
+          <w:p>
+            <w:pPr>
+              <w:rPr>
+                <w:rFonts w:hint="eastAsia"/>
+              </w:rPr>
+            </w:pPr>
+            <w:r>
+              <w:rPr>
+                <w:rFonts w:hint="eastAsia"/>
+              </w:rPr>
+              <w:t>0</w:t>
+            </w:r>
+          </w:p>
+        </w:tc>
+      </w:tr>
+      <w:tr>
+        <w:trPr>
+          <w:trHeight w:val="276"/>
+        </w:trPr>
+        <w:tc>
+          <w:tcPr>
+            <w:tcW w:w="960" w:type="dxa"/>
+            <w:noWrap/>
+            <w:hideMark/>
+          </w:tcPr>
+          <w:p>
+            <w:pPr>
+              <w:rPr>
+                <w:rFonts w:hint="eastAsia"/>
+              </w:rPr>
+            </w:pPr>
+            <w:r>
+              <w:rPr>
+                <w:rFonts w:hint="eastAsia"/>
+              </w:rPr>
+              <w:t>0</w:t>
+            </w:r>
+          </w:p>
+        </w:tc>
+        <w:tc>
+          <w:tcPr>
+            <w:tcW w:w="960" w:type="dxa"/>
+            <w:noWrap/>
+            <w:hideMark/>
+          </w:tcPr>
+          <w:p>
+            <w:pPr>
+              <w:rPr>
+                <w:rFonts w:hint="eastAsia"/>
+              </w:rPr>
+            </w:pPr>
+            <w:r>
+              <w:rPr>
+                <w:rFonts w:hint="eastAsia"/>
+              </w:rPr>
+              <w:t>0</w:t>
+            </w:r>
+          </w:p>
+        </w:tc>
+        <w:tc>
+          <w:tcPr>
+            <w:tcW w:w="960" w:type="dxa"/>
+            <w:noWrap/>
+            <w:hideMark/>
+          </w:tcPr>
+          <w:p>
+            <w:pPr>
+              <w:rPr>
+                <w:rFonts w:hint="eastAsia"/>
+              </w:rPr>
+            </w:pPr>
+            <w:r>
+              <w:rPr>
+                <w:rFonts w:hint="eastAsia"/>
+              </w:rPr>
+              <w:t>0</w:t>
+            </w:r>
+          </w:p>
+        </w:tc>
+        <w:tc>
+          <w:tcPr>
+            <w:tcW w:w="960" w:type="dxa"/>
+            <w:noWrap/>
+            <w:hideMark/>
+          </w:tcPr>
+          <w:p>
+            <w:pPr>
+              <w:rPr>
+                <w:rFonts w:hint="eastAsia"/>
+              </w:rPr>
+            </w:pPr>
+            <w:r>
+              <w:rPr>
+                <w:rFonts w:hint="eastAsia"/>
+              </w:rPr>
+              <w:t>0</w:t>
+            </w:r>
+          </w:p>
+        </w:tc>
+        <w:tc>
+          <w:tcPr>
+            <w:tcW w:w="960" w:type="dxa"/>
+            <w:noWrap/>
+            <w:hideMark/>
+          </w:tcPr>
+          <w:p>
+            <w:pPr>
+              <w:rPr>
+                <w:rFonts w:hint="eastAsia"/>
+              </w:rPr>
+            </w:pPr>
+            <w:r>
+              <w:rPr>
+                <w:rFonts w:hint="eastAsia"/>
+              </w:rPr>
+              <w:t>1</w:t>
+            </w:r>
+          </w:p>
+        </w:tc>
+      </w:tr>
+      <w:tr>
+        <w:trPr>
+          <w:trHeight w:val="276"/>
+        </w:trPr>
+        <w:tc>
+          <w:tcPr>
+            <w:tcW w:w="960" w:type="dxa"/>
+            <w:noWrap/>
+            <w:hideMark/>
+          </w:tcPr>
+          <w:p>
+            <w:pPr>
+              <w:rPr>
+                <w:rFonts w:hint="eastAsia"/>
+              </w:rPr>
+            </w:pPr>
+            <w:r>
+              <w:rPr>
+                <w:rFonts w:hint="eastAsia"/>
+              </w:rPr>
+              <w:t>0</w:t>
+            </w:r>
+          </w:p>
+        </w:tc>
+        <w:tc>
+          <w:tcPr>
+            <w:tcW w:w="960" w:type="dxa"/>
+            <w:noWrap/>
+            <w:hideMark/>
+          </w:tcPr>
+          <w:p>
+            <w:pPr>
+              <w:rPr>
+                <w:rFonts w:hint="eastAsia"/>
+              </w:rPr>
+            </w:pPr>
+            <w:r>
+              <w:rPr>
+                <w:rFonts w:hint="eastAsia"/>
+              </w:rPr>
+              <w:t>0</w:t>
+            </w:r>
+          </w:p>
+        </w:tc>
+        <w:tc>
+          <w:tcPr>
+            <w:tcW w:w="960" w:type="dxa"/>
+            <w:noWrap/>
+            <w:hideMark/>
+          </w:tcPr>
+          <w:p>
+            <w:pPr>
+              <w:rPr>
+                <w:rFonts w:hint="eastAsia"/>
+              </w:rPr>
+            </w:pPr>
+            <w:r>
+              <w:rPr>
+                <w:rFonts w:hint="eastAsia"/>
+              </w:rPr>
+              <w:t>0</w:t>
+            </w:r>
+          </w:p>
+        </w:tc>
+        <w:tc>
+          <w:tcPr>
+            <w:tcW w:w="960" w:type="dxa"/>
+            <w:noWrap/>
+            <w:hideMark/>
+          </w:tcPr>
+          <w:p>
+            <w:pPr>
+              <w:rPr>
+                <w:rFonts w:hint="eastAsia"/>
+              </w:rPr>
+            </w:pPr>
+            <w:r>
+              <w:rPr>
+                <w:rFonts w:hint="eastAsia"/>
+              </w:rPr>
+              <w:t>1</w:t>
+            </w:r>
+          </w:p>
+        </w:tc>
+        <w:tc>
+          <w:tcPr>
+            <w:tcW w:w="960" w:type="dxa"/>
+            <w:noWrap/>
+            <w:hideMark/>
+          </w:tcPr>
+          <w:p>
+            <w:pPr>
+              <w:rPr>
+                <w:rFonts w:hint="eastAsia"/>
+              </w:rPr>
+            </w:pPr>
+            <w:r>
+              <w:rPr>
+                <w:rFonts w:hint="eastAsia"/>
+              </w:rPr>
+              <w:t>0</w:t>
+            </w:r>
+          </w:p>
+        </w:tc>
+      </w:tr>
+      <w:tr>
+        <w:trPr>
+          <w:trHeight w:val="276"/>
+        </w:trPr>
+        <w:tc>
+          <w:tcPr>
+            <w:tcW w:w="960" w:type="dxa"/>
+            <w:noWrap/>
+            <w:hideMark/>
+          </w:tcPr>
+          <w:p>
+            <w:pPr>
+              <w:rPr>
+                <w:rFonts w:hint="eastAsia"/>
+              </w:rPr>
+            </w:pPr>
+            <w:r>
+              <w:rPr>
+                <w:rFonts w:hint="eastAsia"/>
+              </w:rPr>
+              <w:t>0</w:t>
+            </w:r>
+          </w:p>
+        </w:tc>
+        <w:tc>
+          <w:tcPr>
+            <w:tcW w:w="960" w:type="dxa"/>
+            <w:noWrap/>
+            <w:hideMark/>
+          </w:tcPr>
+          <w:p>
+            <w:pPr>
+              <w:rPr>
+                <w:rFonts w:hint="eastAsia"/>
+              </w:rPr>
+            </w:pPr>
+            <w:r>
+              <w:rPr>
+                <w:rFonts w:hint="eastAsia"/>
+              </w:rPr>
+              <w:t>0</w:t>
+            </w:r>
+          </w:p>
+        </w:tc>
+        <w:tc>
+          <w:tcPr>
+            <w:tcW w:w="960" w:type="dxa"/>
+            <w:noWrap/>
+            <w:hideMark/>
+          </w:tcPr>
+          <w:p>
+            <w:pPr>
+              <w:rPr>
+                <w:rFonts w:hint="eastAsia"/>
+              </w:rPr>
+            </w:pPr>
+            <w:r>
+              <w:rPr>
+                <w:rFonts w:hint="eastAsia"/>
+              </w:rPr>
+              <w:t>0</w:t>
+            </w:r>
+          </w:p>
+        </w:tc>
+        <w:tc>
+          <w:tcPr>
+            <w:tcW w:w="960" w:type="dxa"/>
+            <w:noWrap/>
+            <w:hideMark/>
+          </w:tcPr>
+          <w:p>
+            <w:pPr>
+              <w:rPr>
+                <w:rFonts w:hint="eastAsia"/>
+              </w:rPr>
+            </w:pPr>
+            <w:r>
+              <w:rPr>
+                <w:rFonts w:hint="eastAsia"/>
+              </w:rPr>
+              <w:t>1</w:t>
+            </w:r>
+          </w:p>
+        </w:tc>
+        <w:tc>
+          <w:tcPr>
+            <w:tcW w:w="960" w:type="dxa"/>
+            <w:noWrap/>
+            <w:hideMark/>
+          </w:tcPr>
+          <w:p>
+            <w:pPr>
+              <w:rPr>
+                <w:rFonts w:hint="eastAsia"/>
+              </w:rPr>
+            </w:pPr>
+            <w:r>
+              <w:rPr>
+                <w:rFonts w:hint="eastAsia"/>
+              </w:rPr>
+              <w:t>1</w:t>
+            </w:r>
+          </w:p>
+        </w:tc>
+      </w:tr>
+      <w:tr>
+        <w:trPr>
+          <w:trHeight w:val="276"/>
+        </w:trPr>
+        <w:tc>
+          <w:tcPr>
+            <w:tcW w:w="960" w:type="dxa"/>
+            <w:noWrap/>
+            <w:hideMark/>
+          </w:tcPr>
+          <w:p>
+            <w:pPr>
+              <w:rPr>
+                <w:rFonts w:hint="eastAsia"/>
+              </w:rPr>
+            </w:pPr>
+            <w:r>
+              <w:rPr>
+                <w:rFonts w:hint="eastAsia"/>
+              </w:rPr>
+              <w:t>0</w:t>
+            </w:r>
+          </w:p>
+        </w:tc>
+        <w:tc>
+          <w:tcPr>
+            <w:tcW w:w="960" w:type="dxa"/>
+            <w:noWrap/>
+            <w:hideMark/>
+          </w:tcPr>
+          <w:p>
+            <w:pPr>
+              <w:rPr>
+                <w:rFonts w:hint="eastAsia"/>
+              </w:rPr>
+            </w:pPr>
+            <w:r>
+              <w:rPr>
+                <w:rFonts w:hint="eastAsia"/>
+              </w:rPr>
+              <w:t>0</w:t>
+            </w:r>
+          </w:p>
+        </w:tc>
+        <w:tc>
+          <w:tcPr>
+            <w:tcW w:w="960" w:type="dxa"/>
+            <w:noWrap/>
+            <w:hideMark/>
+          </w:tcPr>
+          <w:p>
+            <w:pPr>
+              <w:rPr>
+                <w:rFonts w:hint="eastAsia"/>
+              </w:rPr>
+            </w:pPr>
+            <w:r>
+              <w:rPr>
+                <w:rFonts w:hint="eastAsia"/>
+              </w:rPr>
+              <w:t>1</w:t>
+            </w:r>
+          </w:p>
+        </w:tc>
+        <w:tc>
+          <w:tcPr>
+            <w:tcW w:w="960" w:type="dxa"/>
+            <w:noWrap/>
+            <w:hideMark/>
+          </w:tcPr>
+          <w:p>
+            <w:pPr>
+              <w:rPr>
+                <w:rFonts w:hint="eastAsia"/>
+              </w:rPr>
+            </w:pPr>
+            <w:r>
+              <w:rPr>
+                <w:rFonts w:hint="eastAsia"/>
+              </w:rPr>
+              <w:t>0</w:t>
+            </w:r>
+          </w:p>
+        </w:tc>
+        <w:tc>
+          <w:tcPr>
+            <w:tcW w:w="960" w:type="dxa"/>
+            <w:noWrap/>
+            <w:hideMark/>
+          </w:tcPr>
+          <w:p>
+            <w:pPr>
+              <w:rPr>
+                <w:rFonts w:hint="eastAsia"/>
+              </w:rPr>
+            </w:pPr>
+            <w:r>
+              <w:rPr>
+                <w:rFonts w:hint="eastAsia"/>
+              </w:rPr>
+              <w:t>0</w:t>
+            </w:r>
+          </w:p>
+        </w:tc>
+      </w:tr>
+      <w:tr>
+        <w:trPr>
+          <w:trHeight w:val="276"/>
+        </w:trPr>
+        <w:tc>
+          <w:tcPr>
+            <w:tcW w:w="960" w:type="dxa"/>
+            <w:noWrap/>
+            <w:hideMark/>
+          </w:tcPr>
+          <w:p>
+            <w:pPr>
+              <w:rPr>
+                <w:rFonts w:hint="eastAsia"/>
+              </w:rPr>
+            </w:pPr>
+            <w:r>
+              <w:rPr>
+                <w:rFonts w:hint="eastAsia"/>
+              </w:rPr>
+              <w:t>0</w:t>
+            </w:r>
+          </w:p>
+        </w:tc>
+        <w:tc>
+          <w:tcPr>
+            <w:tcW w:w="960" w:type="dxa"/>
+            <w:noWrap/>
+            <w:hideMark/>
+          </w:tcPr>
+          <w:p>
+            <w:pPr>
+              <w:rPr>
+                <w:rFonts w:hint="eastAsia"/>
+              </w:rPr>
+            </w:pPr>
+            <w:r>
+              <w:rPr>
+                <w:rFonts w:hint="eastAsia"/>
+              </w:rPr>
+              <w:t>0</w:t>
+            </w:r>
+          </w:p>
+        </w:tc>
+        <w:tc>
+          <w:tcPr>
+            <w:tcW w:w="960" w:type="dxa"/>
+            <w:noWrap/>
+            <w:hideMark/>
+          </w:tcPr>
+          <w:p>
+            <w:pPr>
+              <w:rPr>
+                <w:rFonts w:hint="eastAsia"/>
+              </w:rPr>
+            </w:pPr>
+            <w:r>
+              <w:rPr>
+                <w:rFonts w:hint="eastAsia"/>
+              </w:rPr>
+              <w:t>1</w:t>
+            </w:r>
+          </w:p>
+        </w:tc>
+        <w:tc>
+          <w:tcPr>
+            <w:tcW w:w="960" w:type="dxa"/>
+            <w:noWrap/>
+            <w:hideMark/>
+          </w:tcPr>
+          <w:p>
+            <w:pPr>
+              <w:rPr>
+                <w:rFonts w:hint="eastAsia"/>
+              </w:rPr>
+            </w:pPr>
+            <w:r>
+              <w:rPr>
+                <w:rFonts w:hint="eastAsia"/>
+              </w:rPr>
+              <w:t>0</w:t>
+            </w:r>
+          </w:p>
+        </w:tc>
+        <w:tc>
+          <w:tcPr>
+            <w:tcW w:w="960" w:type="dxa"/>
+            <w:noWrap/>
+            <w:hideMark/>
+          </w:tcPr>
+          <w:p>
+            <w:pPr>
+              <w:rPr>
+                <w:rFonts w:hint="eastAsia"/>
+              </w:rPr>
+            </w:pPr>
+            <w:r>
+              <w:rPr>
+                <w:rFonts w:hint="eastAsia"/>
+              </w:rPr>
+              <w:t>1</w:t>
+            </w:r>
+          </w:p>
+        </w:tc>
+      </w:tr>
+      <w:tr>
+        <w:trPr>
+          <w:trHeight w:val="276"/>
+        </w:trPr>
+        <w:tc>
+          <w:tcPr>
+            <w:tcW w:w="960" w:type="dxa"/>
+            <w:noWrap/>
+            <w:hideMark/>
+          </w:tcPr>
+          <w:p>
+            <w:pPr>
+              <w:rPr>
+                <w:rFonts w:hint="eastAsia"/>
+              </w:rPr>
+            </w:pPr>
+            <w:r>
+              <w:rPr>
+                <w:rFonts w:hint="eastAsia"/>
+              </w:rPr>
+              <w:t>0</w:t>
+            </w:r>
+          </w:p>
+        </w:tc>
+        <w:tc>
+          <w:tcPr>
+            <w:tcW w:w="960" w:type="dxa"/>
+            <w:noWrap/>
+            <w:hideMark/>
+          </w:tcPr>
+          <w:p>
+            <w:pPr>
+              <w:rPr>
+                <w:rFonts w:hint="eastAsia"/>
+              </w:rPr>
+            </w:pPr>
+            <w:r>
+              <w:rPr>
+                <w:rFonts w:hint="eastAsia"/>
+              </w:rPr>
+              <w:t>0</w:t>
+            </w:r>
+          </w:p>
+        </w:tc>
+        <w:tc>
+          <w:tcPr>
+            <w:tcW w:w="960" w:type="dxa"/>
+            <w:noWrap/>
+            <w:hideMark/>
+          </w:tcPr>
+          <w:p>
+            <w:pPr>
+              <w:rPr>
+                <w:rFonts w:hint="eastAsia"/>
+              </w:rPr>
+            </w:pPr>
+            <w:r>
+              <w:rPr>
+                <w:rFonts w:hint="eastAsia"/>
+              </w:rPr>
+              <w:t>1</w:t>
+            </w:r>
+          </w:p>
+        </w:tc>
+        <w:tc>
+          <w:tcPr>
+            <w:tcW w:w="960" w:type="dxa"/>
+            <w:noWrap/>
+            <w:hideMark/>
+          </w:tcPr>
+          <w:p>
+            <w:pPr>
+              <w:rPr>
+                <w:rFonts w:hint="eastAsia"/>
+              </w:rPr>
+            </w:pPr>
+            <w:r>
+              <w:rPr>
+                <w:rFonts w:hint="eastAsia"/>
+              </w:rPr>
+              <w:t>1</w:t>
+            </w:r>
+          </w:p>
+        </w:tc>
+        <w:tc>
+          <w:tcPr>
+            <w:tcW w:w="960" w:type="dxa"/>
+            <w:noWrap/>
+            <w:hideMark/>
+          </w:tcPr>
+          <w:p>
+            <w:pPr>
+              <w:rPr>
+                <w:rFonts w:hint="eastAsia"/>
+              </w:rPr>
+            </w:pPr>
+            <w:r>
+              <w:rPr>
+                <w:rFonts w:hint="eastAsia"/>
+              </w:rPr>
+              <w:t>0</w:t>
+            </w:r>
+          </w:p>
+        </w:tc>
+      </w:tr>
+      <w:tr>
+        <w:trPr>
+          <w:trHeight w:val="276"/>
+        </w:trPr>
+        <w:tc>
+          <w:tcPr>
+            <w:tcW w:w="960" w:type="dxa"/>
+            <w:noWrap/>
+            <w:hideMark/>
+          </w:tcPr>
+          <w:p>
+            <w:pPr>
+              <w:rPr>
+                <w:rFonts w:hint="eastAsia"/>
+              </w:rPr>
+            </w:pPr>
+            <w:r>
+              <w:rPr>
+                <w:rFonts w:hint="eastAsia"/>
+              </w:rPr>
+              <w:t>0</w:t>
+            </w:r>
+          </w:p>
+        </w:tc>
+        <w:tc>
+          <w:tcPr>
+            <w:tcW w:w="960" w:type="dxa"/>
+            <w:noWrap/>
+            <w:hideMark/>
+          </w:tcPr>
+          <w:p>
+            <w:pPr>
+              <w:rPr>
+                <w:rFonts w:hint="eastAsia"/>
+              </w:rPr>
+            </w:pPr>
+            <w:r>
+              <w:rPr>
+                <w:rFonts w:hint="eastAsia"/>
+              </w:rPr>
+              <w:t>0</w:t>
+            </w:r>
+          </w:p>
+        </w:tc>
+        <w:tc>
+          <w:tcPr>
+            <w:tcW w:w="960" w:type="dxa"/>
+            <w:noWrap/>
+            <w:hideMark/>
+          </w:tcPr>
+          <w:p>
+            <w:pPr>
+              <w:rPr>
+                <w:rFonts w:hint="eastAsia"/>
+              </w:rPr>
+            </w:pPr>
+            <w:r>
+              <w:rPr>
+                <w:rFonts w:hint="eastAsia"/>
+              </w:rPr>
+              <w:t>1</w:t>
+            </w:r>
+          </w:p>
+        </w:tc>
+        <w:tc>
+          <w:tcPr>
+            <w:tcW w:w="960" w:type="dxa"/>
+            <w:noWrap/>
+            <w:hideMark/>
+          </w:tcPr>
+          <w:p>
+            <w:pPr>
+              <w:rPr>
+                <w:rFonts w:hint="eastAsia"/>
+              </w:rPr>
+            </w:pPr>
+            <w:r>
+              <w:rPr>
+                <w:rFonts w:hint="eastAsia"/>
+              </w:rPr>
+              <w:t>1</w:t>
+            </w:r>
+          </w:p>
+        </w:tc>
+        <w:tc>
+          <w:tcPr>
+            <w:tcW w:w="960" w:type="dxa"/>
+            <w:noWrap/>
+            <w:hideMark/>
+          </w:tcPr>
+          <w:p>
+            <w:pPr>
+              <w:rPr>
+                <w:rFonts w:hint="eastAsia"/>
+              </w:rPr>
+            </w:pPr>
+            <w:r>
+              <w:rPr>
+                <w:rFonts w:hint="eastAsia"/>
+              </w:rPr>
+              <w:t>1</w:t>
+            </w:r>
+          </w:p>
+        </w:tc>
+      </w:tr>
+    </w:tbl>
+    <w:p>
       <w:r>
         <w:fldChar w:fldCharType="end"/>
       </w:r>
@@ -9215,6 +10300,7 @@
           <w:sz w:val="18"/>
           <w:szCs w:val="18"/>
         </w:rPr>
+        <w:lastRenderedPageBreak/>
         <w:t xml:space="preserve">    </w:t>
       </w:r>
       <w:r>
@@ -12412,6 +13498,7 @@
           <w:rFonts w:ascii="Consolas" w:hAnsi="Consolas" w:hint="eastAsia"/>
           <w:b/>
         </w:rPr>
+        <w:lastRenderedPageBreak/>
         <w:t>in</w:t>
       </w:r>
       <w:r>
@@ -21250,86 +22337,491 @@
         <w:rPr>
           <w:rFonts w:hint="eastAsia"/>
         </w:rPr>
-        <w:t>若使用</w:t>
-      </w:r>
-      <w:r>
-        <w:rPr>
-          <w:rFonts w:hint="eastAsia"/>
-        </w:rPr>
+        <w:t>若使用[</w:t>
+      </w:r>
+      <w:r>
+        <w:t>ch, h, w]</w:t>
+      </w:r>
+      <w:r>
+        <w:rPr>
+          <w:rFonts w:hint="eastAsia"/>
+        </w:rPr>
+        <w:t>，问题3是非常容易解决的，但是问题2会变得非常麻烦；若使用</w:t>
+      </w:r>
+      <w:r>
         <w:t>[</w:t>
       </w:r>
       <w:r>
+        <w:rPr>
+          <w:rFonts w:hint="eastAsia"/>
+        </w:rPr>
+        <w:t>h</w:t>
+      </w:r>
+      <w:r>
+        <w:t>, w, ch]</w:t>
+      </w:r>
+      <w:r>
+        <w:rPr>
+          <w:rFonts w:hint="eastAsia"/>
+        </w:rPr>
+        <w:t>，则问题2会相对简单，但是问题3会变麻烦。</w:t>
+      </w:r>
+    </w:p>
+    <w:p>
+      <w:r>
+        <w:rPr>
+          <w:rFonts w:hint="eastAsia"/>
+        </w:rPr>
+        <w:t>经过权衡，选择[</w:t>
+      </w:r>
+      <w:r>
         <w:t>ch, h, w]</w:t>
       </w:r>
       <w:r>
         <w:rPr>
           <w:rFonts w:hint="eastAsia"/>
         </w:rPr>
-        <w:t>，问题3是非常容易解决的，但是问题2会变得非常麻烦；若使用</w:t>
-      </w:r>
-      <w:r>
+        <w:t>数据排列方式。</w:t>
+      </w:r>
+      <w:r>
+        <w:rPr>
+          <w:rFonts w:hint="eastAsia"/>
+        </w:rPr>
+        <w:t>这样当kernel</w:t>
+      </w:r>
+      <w:r>
+        <w:t xml:space="preserve">_num </w:t>
+      </w:r>
+      <w:r>
+        <w:rPr>
+          <w:rFonts w:hint="eastAsia"/>
+        </w:rPr>
+        <w:t>&gt;</w:t>
+      </w:r>
+      <w:r>
+        <w:t xml:space="preserve"> PE_NUM</w:t>
+      </w:r>
+      <w:r>
+        <w:rPr>
+          <w:rFonts w:hint="eastAsia"/>
+        </w:rPr>
+        <w:t>时，仅仅需要将分多次计算输出的特征图首尾相接即可。</w:t>
+      </w:r>
+    </w:p>
+    <w:p/>
+    <w:p>
+      <w:r>
+        <w:rPr>
+          <w:rFonts w:hint="eastAsia"/>
+        </w:rPr>
+        <w:t>2：</w:t>
+      </w:r>
+      <w:r>
+        <w:rPr>
+          <w:rFonts w:hint="eastAsia"/>
+        </w:rPr>
+        <w:t>当feature</w:t>
+      </w:r>
+      <w:r>
+        <w:t xml:space="preserve"> </w:t>
+      </w:r>
+      <w:r>
+        <w:rPr>
+          <w:rFonts w:hint="eastAsia"/>
+        </w:rPr>
+        <w:t>size</w:t>
+      </w:r>
+      <w:r>
+        <w:t xml:space="preserve"> &gt; </w:t>
+      </w:r>
+      <w:r>
+        <w:rPr>
+          <w:rFonts w:hint="eastAsia"/>
+        </w:rPr>
+        <w:t>feature</w:t>
+      </w:r>
+      <w:r>
+        <w:t xml:space="preserve"> </w:t>
+      </w:r>
+      <w:r>
+        <w:rPr>
+          <w:rFonts w:hint="eastAsia"/>
+        </w:rPr>
+        <w:t>bram时如何拆分？</w:t>
+      </w:r>
+    </w:p>
+    <w:p>
+      <w:r>
+        <w:rPr>
+          <w:rFonts w:hint="eastAsia"/>
+        </w:rPr>
+        <w:t>需要沿着[</w:t>
+      </w:r>
+      <w:r>
+        <w:t>h,w]</w:t>
+      </w:r>
+      <w:r>
+        <w:rPr>
+          <w:rFonts w:hint="eastAsia"/>
+        </w:rPr>
+        <w:t>维度切片，分多次计算。</w:t>
+      </w:r>
+    </w:p>
+    <w:p>
+      <w:pPr>
+        <w:rPr>
+          <w:rFonts w:hint="eastAsia"/>
+        </w:rPr>
+      </w:pPr>
+      <w:r>
+        <w:rPr>
+          <w:rFonts w:hint="eastAsia"/>
+        </w:rPr>
+        <w:t>需要注意的是，一旦采用了</w:t>
+      </w:r>
+      <w:r>
+        <w:rPr>
+          <w:rFonts w:hint="eastAsia"/>
+        </w:rPr>
         <w:t>[</w:t>
       </w:r>
       <w:r>
-        <w:rPr>
-          <w:rFonts w:hint="eastAsia"/>
-        </w:rPr>
-        <w:t>h</w:t>
-      </w:r>
-      <w:r>
-        <w:t>, w, ch]</w:t>
-      </w:r>
-      <w:r>
-        <w:rPr>
-          <w:rFonts w:hint="eastAsia"/>
-        </w:rPr>
-        <w:t>，则问题2会相对简单，但是问题3会变麻烦。</w:t>
-      </w:r>
-    </w:p>
+        <w:t>ch, h, w]</w:t>
+      </w:r>
+      <w:r>
+        <w:rPr>
+          <w:rFonts w:hint="eastAsia"/>
+        </w:rPr>
+        <w:t>数据</w:t>
+      </w:r>
+      <w:r>
+        <w:rPr>
+          <w:rFonts w:hint="eastAsia"/>
+        </w:rPr>
+        <w:t>内存</w:t>
+      </w:r>
+      <w:r>
+        <w:rPr>
+          <w:rFonts w:hint="eastAsia"/>
+        </w:rPr>
+        <w:t>排布</w:t>
+      </w:r>
+      <w:r>
+        <w:rPr>
+          <w:rFonts w:hint="eastAsia"/>
+        </w:rPr>
+        <w:t>格式</w:t>
+      </w:r>
+      <w:r>
+        <w:rPr>
+          <w:rFonts w:hint="eastAsia"/>
+        </w:rPr>
+        <w:t>，则沿</w:t>
+      </w:r>
+      <w:r>
+        <w:t>[</w:t>
+      </w:r>
+      <w:r>
+        <w:rPr>
+          <w:rFonts w:hint="eastAsia"/>
+        </w:rPr>
+        <w:t>h，w</w:t>
+      </w:r>
+      <w:r>
+        <w:t>]</w:t>
+      </w:r>
+      <w:r>
+        <w:rPr>
+          <w:rFonts w:hint="eastAsia"/>
+        </w:rPr>
+        <w:t>进行特征图切分将会变得略有繁琐，涉及到不连续的内存重排。</w:t>
+      </w:r>
+      <w:r>
+        <w:rPr>
+          <w:rFonts w:hint="eastAsia"/>
+        </w:rPr>
+        <w:t>但考虑到将D</w:t>
+      </w:r>
+      <w:r>
+        <w:t>DR</w:t>
+      </w:r>
+      <w:r>
+        <w:rPr>
+          <w:rFonts w:hint="eastAsia"/>
+        </w:rPr>
+        <w:t>的数据拷贝到</w:t>
+      </w:r>
+      <w:r>
+        <w:rPr>
+          <w:rFonts w:hint="eastAsia"/>
+        </w:rPr>
+        <w:t>内存映射</w:t>
+      </w:r>
+      <w:r>
+        <w:rPr>
+          <w:rFonts w:hint="eastAsia"/>
+        </w:rPr>
+        <w:t>B</w:t>
+      </w:r>
+      <w:r>
+        <w:t>RAM</w:t>
+      </w:r>
+      <w:r>
+        <w:rPr>
+          <w:rFonts w:hint="eastAsia"/>
+        </w:rPr>
+        <w:t>本来也是逐点</w:t>
+      </w:r>
+      <w:r>
+        <w:rPr>
+          <w:rFonts w:hint="eastAsia"/>
+        </w:rPr>
+        <w:t>拷贝</w:t>
+      </w:r>
+      <w:r>
+        <w:rPr>
+          <w:rFonts w:hint="eastAsia"/>
+        </w:rPr>
+        <w:t>的</w:t>
+      </w:r>
+      <w:r>
+        <w:rPr>
+          <w:rFonts w:hint="eastAsia"/>
+        </w:rPr>
+        <w:t>，这一步的开销尚可接受。</w:t>
+      </w:r>
+    </w:p>
+    <w:p>
+      <w:r>
+        <w:rPr>
+          <w:rFonts w:hint="eastAsia"/>
+        </w:rPr>
+        <w:t>3：当kernel</w:t>
+      </w:r>
+      <w:r>
+        <w:t xml:space="preserve"> </w:t>
+      </w:r>
+      <w:r>
+        <w:rPr>
+          <w:rFonts w:hint="eastAsia"/>
+        </w:rPr>
+        <w:t>num</w:t>
+      </w:r>
+      <w:r>
+        <w:t xml:space="preserve"> &gt; PE_NUM </w:t>
+      </w:r>
+      <w:r>
+        <w:rPr>
+          <w:rFonts w:hint="eastAsia"/>
+        </w:rPr>
+        <w:t>时如何拆分？</w:t>
+      </w:r>
+    </w:p>
+    <w:p>
+      <w:r>
+        <w:rPr>
+          <w:rFonts w:hint="eastAsia"/>
+        </w:rPr>
+        <w:t>见问题1的回答。</w:t>
+      </w:r>
+    </w:p>
+    <w:p>
+      <w:r>
+        <w:rPr>
+          <w:rFonts w:hint="eastAsia"/>
+        </w:rPr>
+        <w:t>4：当kernel</w:t>
+      </w:r>
+      <w:r>
+        <w:t xml:space="preserve"> </w:t>
+      </w:r>
+      <w:r>
+        <w:rPr>
+          <w:rFonts w:hint="eastAsia"/>
+        </w:rPr>
+        <w:t>size</w:t>
+      </w:r>
+      <w:r>
+        <w:t xml:space="preserve"> &gt; </w:t>
+      </w:r>
+      <w:r>
+        <w:rPr>
+          <w:rFonts w:hint="eastAsia"/>
+        </w:rPr>
+        <w:t>kernel</w:t>
+      </w:r>
+      <w:r>
+        <w:t xml:space="preserve"> </w:t>
+      </w:r>
+      <w:r>
+        <w:rPr>
+          <w:rFonts w:hint="eastAsia"/>
+        </w:rPr>
+        <w:t>bram时如何拆分？</w:t>
+      </w:r>
+    </w:p>
+    <w:p>
+      <w:r>
+        <w:rPr>
+          <w:rFonts w:hint="eastAsia"/>
+        </w:rPr>
+        <w:t>由于conv运算的本身特性，每一个卷积核的尺寸均非常小，因此这种情况几乎不可能出现。</w:t>
+      </w:r>
+    </w:p>
+    <w:p/>
+    <w:p>
+      <w:r>
+        <w:rPr>
+          <w:rFonts w:hint="eastAsia"/>
+        </w:rPr>
+        <w:t>5：通用的stride如何实现？</w:t>
+      </w:r>
+    </w:p>
+    <w:p>
+      <w:r>
+        <w:rPr>
+          <w:rFonts w:hint="eastAsia"/>
+        </w:rPr>
+        <w:t>通过上述spec文档中的C</w:t>
+      </w:r>
+      <w:r>
+        <w:t>SR-INST-UOP</w:t>
+      </w:r>
+      <w:r>
+        <w:rPr>
+          <w:rFonts w:hint="eastAsia"/>
+        </w:rPr>
+        <w:t>架构，每次计算一个kernel</w:t>
+      </w:r>
+      <w:r>
+        <w:t xml:space="preserve"> </w:t>
+      </w:r>
+      <w:r>
+        <w:rPr>
+          <w:rFonts w:hint="eastAsia"/>
+        </w:rPr>
+        <w:t>size大小的立方体，每次传入正确的像素首地址即可解决stride通用性</w:t>
+      </w:r>
+      <w:r>
+        <w:rPr>
+          <w:rFonts w:hint="eastAsia"/>
+        </w:rPr>
+        <w:t>。</w:t>
+      </w:r>
+    </w:p>
+    <w:p/>
     <w:p>
       <w:pPr>
         <w:rPr>
-          <w:rFonts w:hint="eastAsia"/>
+          <w:strike/>
         </w:rPr>
       </w:pPr>
       <w:r>
         <w:rPr>
           <w:rFonts w:hint="eastAsia"/>
-        </w:rPr>
-        <w:t>经过权衡，选择[</w:t>
-      </w:r>
-      <w:r>
-        <w:t>ch, h, w]</w:t>
-      </w:r>
-      <w:r>
-        <w:rPr>
-          <w:rFonts w:hint="eastAsia"/>
-        </w:rPr>
-        <w:t>数据排列方式。</w:t>
-      </w:r>
-      <w:r>
-        <w:rPr>
-          <w:rFonts w:hint="eastAsia"/>
-        </w:rPr>
-        <w:t>这样当kernel</w:t>
-      </w:r>
-      <w:r>
-        <w:t xml:space="preserve">_num </w:t>
-      </w:r>
-      <w:r>
-        <w:rPr>
-          <w:rFonts w:hint="eastAsia"/>
-        </w:rPr>
-        <w:t>&gt;</w:t>
-      </w:r>
-      <w:r>
-        <w:t xml:space="preserve"> PE_NUM</w:t>
-      </w:r>
-      <w:r>
-        <w:rPr>
-          <w:rFonts w:hint="eastAsia"/>
-        </w:rPr>
-        <w:t>时，仅仅需要将分多次计算输出的特征图首尾相接即可。</w:t>
+          <w:strike/>
+        </w:rPr>
+        <w:t>6：通用的padding如何实现？</w:t>
+      </w:r>
+    </w:p>
+    <w:p>
+      <w:pPr>
+        <w:rPr>
+          <w:strike/>
+        </w:rPr>
+      </w:pPr>
+      <w:r>
+        <w:rPr>
+          <w:rFonts w:hint="eastAsia"/>
+          <w:strike/>
+        </w:rPr>
+        <w:t>通过设计一套虚拟地址，在uop层面均使用虚拟地址，当访问B</w:t>
+      </w:r>
+      <w:r>
+        <w:rPr>
+          <w:strike/>
+        </w:rPr>
+        <w:t>RAM</w:t>
+      </w:r>
+      <w:r>
+        <w:rPr>
+          <w:rFonts w:hint="eastAsia"/>
+          <w:strike/>
+        </w:rPr>
+        <w:t>时进行虚实地址转译，若发现虚地址在padding区域内，则直接将对应的操作数reg赋值为0；若转译地址属于真实B</w:t>
+      </w:r>
+      <w:r>
+        <w:rPr>
+          <w:strike/>
+        </w:rPr>
+        <w:t>RAM</w:t>
+      </w:r>
+      <w:r>
+        <w:rPr>
+          <w:rFonts w:hint="eastAsia"/>
+          <w:strike/>
+        </w:rPr>
+        <w:t>地址，则返回B</w:t>
+      </w:r>
+      <w:r>
+        <w:rPr>
+          <w:strike/>
+        </w:rPr>
+        <w:t>RAM</w:t>
+      </w:r>
+      <w:r>
+        <w:rPr>
+          <w:rFonts w:hint="eastAsia"/>
+          <w:strike/>
+        </w:rPr>
+        <w:t>输出的数据作为操作数。</w:t>
+      </w:r>
+    </w:p>
+    <w:p>
+      <w:r>
+        <w:rPr>
+          <w:rFonts w:hint="eastAsia"/>
+        </w:rPr>
+        <w:t>上述实现需要</w:t>
+      </w:r>
+      <w:r>
+        <w:rPr>
+          <w:rFonts w:hint="eastAsia"/>
+        </w:rPr>
+        <w:t>非2幂次</w:t>
+      </w:r>
+      <w:r>
+        <w:rPr>
+          <w:rFonts w:hint="eastAsia"/>
+        </w:rPr>
+        <w:t>除数的</w:t>
+      </w:r>
+      <w:r>
+        <w:rPr>
+          <w:rFonts w:hint="eastAsia"/>
+        </w:rPr>
+        <w:t>除法运算</w:t>
+      </w:r>
+      <w:r>
+        <w:rPr>
+          <w:rFonts w:hint="eastAsia"/>
+        </w:rPr>
+        <w:t>和多周期的数值比较</w:t>
+      </w:r>
+      <w:r>
+        <w:rPr>
+          <w:rFonts w:hint="eastAsia"/>
+        </w:rPr>
+        <w:t>，硬件实现代价过大，因此</w:t>
+      </w:r>
+      <w:r>
+        <w:t>PL</w:t>
+      </w:r>
+      <w:r>
+        <w:rPr>
+          <w:rFonts w:hint="eastAsia"/>
+        </w:rPr>
+        <w:t>加速器端不考虑padding。默认传入的特征图已经进行了padding。</w:t>
       </w:r>
     </w:p>
     <w:p/>
@@ -21338,40 +22830,131 @@
         <w:rPr>
           <w:rFonts w:hint="eastAsia"/>
         </w:rPr>
-        <w:t>2：</w:t>
-      </w:r>
-      <w:r>
-        <w:rPr>
-          <w:rFonts w:hint="eastAsia"/>
-        </w:rPr>
-        <w:t>当feature</w:t>
-      </w:r>
-      <w:r>
-        <w:t xml:space="preserve"> </w:t>
-      </w:r>
-      <w:r>
-        <w:rPr>
-          <w:rFonts w:hint="eastAsia"/>
-        </w:rPr>
-        <w:t>size</w:t>
-      </w:r>
-      <w:r>
-        <w:t xml:space="preserve"> &gt; </w:t>
-      </w:r>
-      <w:r>
-        <w:rPr>
-          <w:rFonts w:hint="eastAsia"/>
-        </w:rPr>
-        <w:t>feature</w:t>
-      </w:r>
-      <w:r>
-        <w:t xml:space="preserve"> </w:t>
-      </w:r>
-      <w:r>
-        <w:rPr>
-          <w:rFonts w:hint="eastAsia"/>
-        </w:rPr>
-        <w:t>bram时如何拆分？</w:t>
+        <w:t>7：如何实现conv</w:t>
+      </w:r>
+      <w:r>
+        <w:t>1</w:t>
+      </w:r>
+      <w:r>
+        <w:rPr>
+          <w:rFonts w:hint="eastAsia"/>
+        </w:rPr>
+        <w:t>d和conv</w:t>
+      </w:r>
+      <w:r>
+        <w:t>2</w:t>
+      </w:r>
+      <w:r>
+        <w:rPr>
+          <w:rFonts w:hint="eastAsia"/>
+        </w:rPr>
+        <w:t>d的兼容？</w:t>
+      </w:r>
+    </w:p>
+    <w:p>
+      <w:r>
+        <w:rPr>
+          <w:rFonts w:hint="eastAsia"/>
+        </w:rPr>
+        <w:t>通过将kernel</w:t>
+      </w:r>
+      <w:r>
+        <w:t>_</w:t>
+      </w:r>
+      <w:r>
+        <w:rPr>
+          <w:rFonts w:hint="eastAsia"/>
+        </w:rPr>
+        <w:t>sizeof</w:t>
+      </w:r>
+      <w:r>
+        <w:t>_</w:t>
+      </w:r>
+      <w:r>
+        <w:rPr>
+          <w:rFonts w:hint="eastAsia"/>
+        </w:rPr>
+        <w:t>height参数设置为1，将conv</w:t>
+      </w:r>
+      <w:r>
+        <w:t>2</w:t>
+      </w:r>
+      <w:r>
+        <w:rPr>
+          <w:rFonts w:hint="eastAsia"/>
+        </w:rPr>
+        <w:t>d退化为1d。</w:t>
+      </w:r>
+    </w:p>
+    <w:p>
+      <w:r>
+        <w:rPr>
+          <w:rFonts w:hint="eastAsia"/>
+        </w:rPr>
+        <w:t>除此以外，</w:t>
+      </w:r>
+      <w:r>
+        <w:rPr>
+          <w:rFonts w:hint="eastAsia"/>
+        </w:rPr>
+        <w:t>decoder模块</w:t>
+      </w:r>
+      <w:r>
+        <w:rPr>
+          <w:rFonts w:hint="eastAsia"/>
+        </w:rPr>
+        <w:t>在生成</w:t>
+      </w:r>
+      <w:r>
+        <w:rPr>
+          <w:rFonts w:hint="eastAsia"/>
+        </w:rPr>
+        <w:t>一次微操作的</w:t>
+      </w:r>
+      <w:r>
+        <w:rPr>
+          <w:rFonts w:hint="eastAsia"/>
+        </w:rPr>
+        <w:t>B</w:t>
+      </w:r>
+      <w:r>
+        <w:t>RAM</w:t>
+      </w:r>
+      <w:r>
+        <w:rPr>
+          <w:rFonts w:hint="eastAsia"/>
+        </w:rPr>
+        <w:t>地址时</w:t>
+      </w:r>
+      <w:r>
+        <w:rPr>
+          <w:rFonts w:hint="eastAsia"/>
+        </w:rPr>
+        <w:t>已经考虑了</w:t>
+      </w:r>
+      <w:r>
+        <w:rPr>
+          <w:rFonts w:hint="eastAsia"/>
+        </w:rPr>
+        <w:t>conv</w:t>
+      </w:r>
+      <w:r>
+        <w:t>2</w:t>
+      </w:r>
+      <w:r>
+        <w:rPr>
+          <w:rFonts w:hint="eastAsia"/>
+        </w:rPr>
+        <w:t>d与conv</w:t>
+      </w:r>
+      <w:r>
+        <w:t>1</w:t>
+      </w:r>
+      <w:r>
+        <w:rPr>
+          <w:rFonts w:hint="eastAsia"/>
+        </w:rPr>
+        <w:t>d</w:t>
       </w:r>
     </w:p>
     <w:p>
@@ -21384,102 +22967,7 @@
         <w:rPr>
           <w:rFonts w:hint="eastAsia"/>
         </w:rPr>
-        <w:t>需要沿着[</w:t>
-      </w:r>
-      <w:r>
-        <w:t>h,w]</w:t>
-      </w:r>
-      <w:r>
-        <w:rPr>
-          <w:rFonts w:hint="eastAsia"/>
-        </w:rPr>
-        <w:t>维度切片，分多次计算。</w:t>
-      </w:r>
-    </w:p>
-    <w:p>
-      <w:r>
-        <w:rPr>
-          <w:rFonts w:hint="eastAsia"/>
-        </w:rPr>
-        <w:t>3：当kernel</w:t>
-      </w:r>
-      <w:r>
-        <w:t xml:space="preserve"> </w:t>
-      </w:r>
-      <w:r>
-        <w:rPr>
-          <w:rFonts w:hint="eastAsia"/>
-        </w:rPr>
-        <w:t>num</w:t>
-      </w:r>
-      <w:r>
-        <w:t xml:space="preserve"> &gt; PE_NUM </w:t>
-      </w:r>
-      <w:r>
-        <w:rPr>
-          <w:rFonts w:hint="eastAsia"/>
-        </w:rPr>
-        <w:t>时如何拆分？</w:t>
-      </w:r>
-    </w:p>
-    <w:p>
-      <w:r>
-        <w:rPr>
-          <w:rFonts w:hint="eastAsia"/>
-        </w:rPr>
-        <w:t>见问题1的回答。</w:t>
-      </w:r>
-    </w:p>
-    <w:p>
-      <w:r>
-        <w:rPr>
-          <w:rFonts w:hint="eastAsia"/>
-        </w:rPr>
-        <w:t>4：当kernel</w:t>
-      </w:r>
-      <w:r>
-        <w:t xml:space="preserve"> </w:t>
-      </w:r>
-      <w:r>
-        <w:rPr>
-          <w:rFonts w:hint="eastAsia"/>
-        </w:rPr>
-        <w:t>size</w:t>
-      </w:r>
-      <w:r>
-        <w:t xml:space="preserve"> &gt; </w:t>
-      </w:r>
-      <w:r>
-        <w:rPr>
-          <w:rFonts w:hint="eastAsia"/>
-        </w:rPr>
-        <w:t>kernel</w:t>
-      </w:r>
-      <w:r>
-        <w:t xml:space="preserve"> </w:t>
-      </w:r>
-      <w:r>
-        <w:rPr>
-          <w:rFonts w:hint="eastAsia"/>
-        </w:rPr>
-        <w:t>bram时如何拆分？</w:t>
-      </w:r>
-    </w:p>
-    <w:p>
-      <w:r>
-        <w:rPr>
-          <w:rFonts w:hint="eastAsia"/>
-        </w:rPr>
-        <w:t>由于conv运算的本身特性，每一个卷积核的尺寸均非常小，因此这种情况几乎不可能出现。</w:t>
-      </w:r>
-    </w:p>
-    <w:p/>
-    <w:p>
-      <w:r>
-        <w:rPr>
-          <w:rFonts w:hint="eastAsia"/>
-        </w:rPr>
-        <w:t>5：通用的stride如何实现？</w:t>
+        <w:t>feature和kernel的偏移地址差异。</w:t>
       </w:r>
     </w:p>
     <w:p>
@@ -21488,191 +22976,7 @@
           <w:rFonts w:hint="eastAsia"/>
         </w:rPr>
       </w:pPr>
-      <w:r>
-        <w:rPr>
-          <w:rFonts w:hint="eastAsia"/>
-        </w:rPr>
-        <w:t>通过上述spec文档中的C</w:t>
-      </w:r>
-      <w:r>
-        <w:t>SR-INST-UOP</w:t>
-      </w:r>
-      <w:r>
-        <w:rPr>
-          <w:rFonts w:hint="eastAsia"/>
-        </w:rPr>
-        <w:t>架构，每次计算一个kernel</w:t>
-      </w:r>
-      <w:r>
-        <w:t xml:space="preserve"> </w:t>
-      </w:r>
-      <w:r>
-        <w:rPr>
-          <w:rFonts w:hint="eastAsia"/>
-        </w:rPr>
-        <w:t>size大小的立方体，每次传入正确的像素首地址即可解决stride通用性</w:t>
-      </w:r>
-      <w:r>
-        <w:rPr>
-          <w:rFonts w:hint="eastAsia"/>
-        </w:rPr>
-        <w:t>。</w:t>
-      </w:r>
-    </w:p>
-    <w:p/>
-    <w:p>
-      <w:pPr>
-        <w:rPr>
-          <w:strike/>
-        </w:rPr>
-      </w:pPr>
-      <w:r>
-        <w:rPr>
-          <w:rFonts w:hint="eastAsia"/>
-          <w:strike/>
-        </w:rPr>
-        <w:t>6：通用的padding如何实现？</w:t>
-      </w:r>
-    </w:p>
-    <w:p>
-      <w:pPr>
-        <w:rPr>
-          <w:strike/>
-        </w:rPr>
-      </w:pPr>
-      <w:r>
-        <w:rPr>
-          <w:rFonts w:hint="eastAsia"/>
-          <w:strike/>
-        </w:rPr>
-        <w:t>通过设计一套虚拟地址，在uop层面均使用虚拟地址，当访问B</w:t>
-      </w:r>
-      <w:r>
-        <w:rPr>
-          <w:strike/>
-        </w:rPr>
-        <w:t>RAM</w:t>
-      </w:r>
-      <w:r>
-        <w:rPr>
-          <w:rFonts w:hint="eastAsia"/>
-          <w:strike/>
-        </w:rPr>
-        <w:t>时进行虚实地址转译，若发现虚地址在padding区域内，则直接将对应的操作数reg赋值为0；若转译地址属于真实B</w:t>
-      </w:r>
-      <w:r>
-        <w:rPr>
-          <w:strike/>
-        </w:rPr>
-        <w:t>RAM</w:t>
-      </w:r>
-      <w:r>
-        <w:rPr>
-          <w:rFonts w:hint="eastAsia"/>
-          <w:strike/>
-        </w:rPr>
-        <w:t>地址，则返回B</w:t>
-      </w:r>
-      <w:r>
-        <w:rPr>
-          <w:strike/>
-        </w:rPr>
-        <w:t>RAM</w:t>
-      </w:r>
-      <w:r>
-        <w:rPr>
-          <w:rFonts w:hint="eastAsia"/>
-          <w:strike/>
-        </w:rPr>
-        <w:t>输出的数据作为操作数。</w:t>
-      </w:r>
-    </w:p>
-    <w:p>
-      <w:pPr>
-        <w:rPr>
-          <w:rFonts w:hint="eastAsia"/>
-        </w:rPr>
-      </w:pPr>
-      <w:r>
-        <w:rPr>
-          <w:rFonts w:hint="eastAsia"/>
-        </w:rPr>
-        <w:t>上述实现需要除法运算，硬件实现代价过大，因此</w:t>
-      </w:r>
-      <w:r>
-        <w:t>PL</w:t>
-      </w:r>
-      <w:r>
-        <w:rPr>
-          <w:rFonts w:hint="eastAsia"/>
-        </w:rPr>
-        <w:t>加速器端不考虑padding。默认传入的特征图已经进行了padding。</w:t>
-      </w:r>
-    </w:p>
-    <w:p/>
-    <w:p>
-      <w:r>
-        <w:rPr>
-          <w:rFonts w:hint="eastAsia"/>
-        </w:rPr>
-        <w:t>7：如何实现conv</w:t>
-      </w:r>
-      <w:r>
-        <w:t>1</w:t>
-      </w:r>
-      <w:r>
-        <w:rPr>
-          <w:rFonts w:hint="eastAsia"/>
-        </w:rPr>
-        <w:t>d和conv</w:t>
-      </w:r>
-      <w:r>
-        <w:t>2</w:t>
-      </w:r>
-      <w:r>
-        <w:rPr>
-          <w:rFonts w:hint="eastAsia"/>
-        </w:rPr>
-        <w:t>d的兼容？</w:t>
-      </w:r>
-    </w:p>
-    <w:p>
-      <w:r>
-        <w:rPr>
-          <w:rFonts w:hint="eastAsia"/>
-        </w:rPr>
-        <w:t>通过将kernel</w:t>
-      </w:r>
-      <w:r>
-        <w:t xml:space="preserve"> </w:t>
-      </w:r>
-      <w:r>
-        <w:rPr>
-          <w:rFonts w:hint="eastAsia"/>
-        </w:rPr>
-        <w:t>sizeof</w:t>
-      </w:r>
-      <w:r>
-        <w:t xml:space="preserve"> </w:t>
-      </w:r>
-      <w:r>
-        <w:rPr>
-          <w:rFonts w:hint="eastAsia"/>
-        </w:rPr>
-        <w:t>height参数设置为1，将conv</w:t>
-      </w:r>
-      <w:r>
-        <w:t>2</w:t>
-      </w:r>
-      <w:r>
-        <w:rPr>
-          <w:rFonts w:hint="eastAsia"/>
-        </w:rPr>
-        <w:t>d退化为1d。</w:t>
-      </w:r>
-    </w:p>
-    <w:p/>
-    <w:p/>
+    </w:p>
     <w:p>
       <w:r>
         <w:rPr>
@@ -21682,11 +22986,6 @@
       </w:r>
     </w:p>
     <w:p>
-      <w:pPr>
-        <w:rPr>
-          <w:rFonts w:hint="eastAsia"/>
-        </w:rPr>
-      </w:pPr>
       <w:r>
         <w:rPr>
           <w:rFonts w:hint="eastAsia"/>
@@ -21718,7 +23017,13 @@
         <w:rPr>
           <w:rFonts w:hint="eastAsia"/>
         </w:rPr>
-        <w:t>设备直接调用，理论上可以支持任意的conv计算和矩阵乘计算，但是这将数据流控制的复杂度从硬件转移给了软件，我们在有限的时间内无法自己写出</w:t>
+        <w:t>设备直接调用，理论上可以支持任意的conv计算，但是这将数据流控制的复杂度从硬件转移给了软件，我们在有限的时间内无法</w:t>
+      </w:r>
+      <w:r>
+        <w:rPr>
+          <w:rFonts w:hint="eastAsia"/>
+        </w:rPr>
+        <w:t>实现</w:t>
       </w:r>
       <w:r>
         <w:rPr>
@@ -21730,25 +23035,19 @@
         <w:rPr>
           <w:rFonts w:hint="eastAsia"/>
         </w:rPr>
-        <w:t>本硬件的</w:t>
-      </w:r>
-      <w:r>
-        <w:t>O</w:t>
-      </w:r>
-      <w:r>
-        <w:rPr>
-          <w:rFonts w:hint="eastAsia"/>
-        </w:rPr>
-        <w:t>pen</w:t>
-      </w:r>
-      <w:r>
-        <w:t>CL</w:t>
-      </w:r>
-      <w:r>
-        <w:rPr>
-          <w:rFonts w:hint="eastAsia"/>
-        </w:rPr>
-        <w:t>编译器。因此，退而求其次，我们将原本可以实现的细粒度数据流控制，转变为由控制和状态寄存器（C</w:t>
+        <w:t>本硬件的编译器。因此，退而求其次，我们将原本可以实现的</w:t>
+      </w:r>
+      <w:r>
+        <w:rPr>
+          <w:rFonts w:hint="eastAsia"/>
+        </w:rPr>
+        <w:t>基于指令的</w:t>
+      </w:r>
+      <w:r>
+        <w:rPr>
+          <w:rFonts w:hint="eastAsia"/>
+        </w:rPr>
+        <w:t>细粒度数据流控制，转变为由控制和状态寄存器（C</w:t>
       </w:r>
       <w:r>
         <w:t>SR</w:t>
@@ -21757,7 +23056,19 @@
         <w:rPr>
           <w:rFonts w:hint="eastAsia"/>
         </w:rPr>
-        <w:t>）控制的若干种固定模式</w:t>
+        <w:t>）控制的若干种固定</w:t>
+      </w:r>
+      <w:r>
+        <w:rPr>
+          <w:rFonts w:hint="eastAsia"/>
+        </w:rPr>
+        <w:t>操作</w:t>
+      </w:r>
+      <w:r>
+        <w:rPr>
+          <w:rFonts w:hint="eastAsia"/>
+        </w:rPr>
+        <w:t>模式</w:t>
       </w:r>
       <w:r>
         <w:rPr>
@@ -22626,7 +23937,6 @@
   <w:style w:type="character" w:default="1" w:styleId="a0">
     <w:name w:val="Default Paragraph Font"/>
     <w:uiPriority w:val="1"/>
-    <w:semiHidden/>
     <w:unhideWhenUsed/>
   </w:style>
   <w:style w:type="table" w:default="1" w:styleId="a1">

</xml_diff>

<commit_message>
first version about inst_gen.sv
</commit_message>
<xml_diff>
--- a/doc/npu spec.docx
+++ b/doc/npu spec.docx
@@ -8079,7 +8079,6 @@
       </w:tblGrid>
       <w:tr>
         <w:trPr>
-          <w:divId w:val="854852459"/>
           <w:trHeight w:val="276"/>
         </w:trPr>
         <w:tc>
@@ -8204,7 +8203,6 @@
       </w:tr>
       <w:tr>
         <w:trPr>
-          <w:divId w:val="854852459"/>
           <w:trHeight w:val="276"/>
         </w:trPr>
         <w:tc>
@@ -8310,7 +8308,6 @@
       </w:tr>
       <w:tr>
         <w:trPr>
-          <w:divId w:val="854852459"/>
           <w:trHeight w:val="276"/>
         </w:trPr>
         <w:tc>
@@ -8416,7 +8413,6 @@
       </w:tr>
       <w:tr>
         <w:trPr>
-          <w:divId w:val="854852459"/>
           <w:trHeight w:val="276"/>
         </w:trPr>
         <w:tc>
@@ -8522,7 +8518,6 @@
       </w:tr>
       <w:tr>
         <w:trPr>
-          <w:divId w:val="854852459"/>
           <w:trHeight w:val="276"/>
         </w:trPr>
         <w:tc>
@@ -8628,7 +8623,6 @@
       </w:tr>
       <w:tr>
         <w:trPr>
-          <w:divId w:val="854852459"/>
           <w:trHeight w:val="276"/>
         </w:trPr>
         <w:tc>
@@ -8734,7 +8728,6 @@
       </w:tr>
       <w:tr>
         <w:trPr>
-          <w:divId w:val="854852459"/>
           <w:trHeight w:val="276"/>
         </w:trPr>
         <w:tc>
@@ -8840,7 +8833,6 @@
       </w:tr>
       <w:tr>
         <w:trPr>
-          <w:divId w:val="854852459"/>
           <w:trHeight w:val="276"/>
         </w:trPr>
         <w:tc>
@@ -8946,7 +8938,6 @@
       </w:tr>
       <w:tr>
         <w:trPr>
-          <w:divId w:val="854852459"/>
           <w:trHeight w:val="276"/>
         </w:trPr>
         <w:tc>
@@ -9052,7 +9043,6 @@
       </w:tr>
       <w:tr>
         <w:trPr>
-          <w:divId w:val="854852459"/>
           <w:trHeight w:val="276"/>
         </w:trPr>
         <w:tc>
@@ -9163,6 +9153,15 @@
       </w:r>
     </w:p>
     <w:p/>
+    <w:p/>
+    <w:p/>
+    <w:p/>
+    <w:p/>
+    <w:p>
+      <w:r>
+        <w:br w:type="page"/>
+      </w:r>
+    </w:p>
     <w:p>
       <w:pPr>
         <w:pStyle w:val="2"/>
@@ -9171,6 +9170,7 @@
         <w:rPr>
           <w:rFonts w:hint="eastAsia"/>
         </w:rPr>
+        <w:lastRenderedPageBreak/>
         <w:t>计算单元</w:t>
       </w:r>
       <w:r>
@@ -10310,7 +10310,6 @@
           <w:sz w:val="18"/>
           <w:szCs w:val="18"/>
         </w:rPr>
-        <w:lastRenderedPageBreak/>
         <w:t xml:space="preserve">    </w:t>
       </w:r>
       <w:r>
@@ -11116,6 +11115,13 @@
     </w:p>
     <w:p/>
     <w:p/>
+    <w:p/>
+    <w:p/>
+    <w:p>
+      <w:r>
+        <w:br w:type="page"/>
+      </w:r>
+    </w:p>
     <w:p>
       <w:pPr>
         <w:pStyle w:val="2"/>
@@ -11124,6 +11130,7 @@
         <w:rPr>
           <w:rFonts w:hint="eastAsia"/>
         </w:rPr>
+        <w:lastRenderedPageBreak/>
         <w:t>decoder模块设计</w:t>
       </w:r>
     </w:p>
@@ -13508,7 +13515,6 @@
           <w:rFonts w:ascii="Consolas" w:hAnsi="Consolas" w:hint="eastAsia"/>
           <w:b/>
         </w:rPr>
-        <w:lastRenderedPageBreak/>
         <w:t>in</w:t>
       </w:r>
       <w:r>

</xml_diff>